<commit_message>
This week. Not for me
</commit_message>
<xml_diff>
--- a/UBC-RC_ThesisTemplate_V9_HMc-Template.docx
+++ b/UBC-RC_ThesisTemplate_V9_HMc-Template.docx
@@ -7184,26 +7184,29 @@
       <w:pPr>
         <w:pStyle w:val="Heading4"/>
       </w:pPr>
-      <w:bookmarkStart w:id="60" w:name="_Toc153357245"/>
+      <w:bookmarkStart w:id="61" w:name="_Toc153357245"/>
       <w:r>
         <w:lastRenderedPageBreak/>
         <w:t xml:space="preserve"> </w:t>
       </w:r>
-      <w:bookmarkStart w:id="61" w:name="_Toc157169053"/>
-      <w:bookmarkStart w:id="62" w:name="_Toc510692021"/>
+      <w:bookmarkStart w:id="62" w:name="_Toc157169053"/>
+      <w:bookmarkStart w:id="63" w:name="_Toc510692021"/>
       <w:r>
         <w:t>Sub-Section</w:t>
       </w:r>
-      <w:bookmarkEnd w:id="60"/>
       <w:bookmarkEnd w:id="61"/>
       <w:bookmarkEnd w:id="62"/>
+      <w:bookmarkEnd w:id="63"/>
     </w:p>
     <w:p>
       <w:r>
         <w:t>This is Chapter 2, Section 2.1.1.</w:t>
       </w:r>
     </w:p>
-    <w:p/>
+    <w:p>
+      <w:bookmarkStart w:id="64" w:name="_GoBack"/>
+      <w:bookmarkEnd w:id="64"/>
+    </w:p>
     <w:tbl>
       <w:tblPr>
         <w:tblStyle w:val="PlainTable4"/>
@@ -7212,11 +7215,11 @@
         <w:tblCaption w:val="Table 5: Rain Events Defined by Vertical Rack Sample Collection (threshold of 50 mm accumulation with 14-hour inter-event period)"/>
       </w:tblPr>
       <w:tblGrid>
-        <w:gridCol w:w="1911"/>
-        <w:gridCol w:w="1381"/>
-        <w:gridCol w:w="1899"/>
-        <w:gridCol w:w="1719"/>
-        <w:gridCol w:w="2450"/>
+        <w:gridCol w:w="1934"/>
+        <w:gridCol w:w="1426"/>
+        <w:gridCol w:w="1872"/>
+        <w:gridCol w:w="1666"/>
+        <w:gridCol w:w="2462"/>
       </w:tblGrid>
       <w:tr>
         <w:trPr>
@@ -7229,9 +7232,20 @@
           </w:tcPr>
           <w:p>
             <w:pPr>
+              <w:spacing w:line="276" w:lineRule="auto"/>
               <w:jc w:val="right"/>
-            </w:pPr>
-            <w:r>
+              <w:rPr>
+                <w:rFonts w:asciiTheme="minorHAnsi" w:hAnsiTheme="minorHAnsi" w:cstheme="minorHAnsi"/>
+                <w:sz w:val="22"/>
+                <w:szCs w:val="22"/>
+              </w:rPr>
+            </w:pPr>
+            <w:r>
+              <w:rPr>
+                <w:rFonts w:asciiTheme="minorHAnsi" w:hAnsiTheme="minorHAnsi" w:cstheme="minorHAnsi"/>
+                <w:sz w:val="22"/>
+                <w:szCs w:val="22"/>
+              </w:rPr>
               <w:t>Major event no.</w:t>
             </w:r>
           </w:p>
@@ -7242,9 +7256,20 @@
           </w:tcPr>
           <w:p>
             <w:pPr>
+              <w:spacing w:line="276" w:lineRule="auto"/>
               <w:cnfStyle w:val="100000000000" w:firstRow="1" w:lastRow="0" w:firstColumn="0" w:lastColumn="0" w:oddVBand="0" w:evenVBand="0" w:oddHBand="0" w:evenHBand="0" w:firstRowFirstColumn="0" w:firstRowLastColumn="0" w:lastRowFirstColumn="0" w:lastRowLastColumn="0"/>
-            </w:pPr>
-            <w:r>
+              <w:rPr>
+                <w:rFonts w:asciiTheme="minorHAnsi" w:hAnsiTheme="minorHAnsi" w:cstheme="minorHAnsi"/>
+                <w:sz w:val="22"/>
+                <w:szCs w:val="22"/>
+              </w:rPr>
+            </w:pPr>
+            <w:r>
+              <w:rPr>
+                <w:rFonts w:asciiTheme="minorHAnsi" w:hAnsiTheme="minorHAnsi" w:cstheme="minorHAnsi"/>
+                <w:sz w:val="22"/>
+                <w:szCs w:val="22"/>
+              </w:rPr>
               <w:t>Start Date</w:t>
             </w:r>
           </w:p>
@@ -7255,10 +7280,21 @@
           </w:tcPr>
           <w:p>
             <w:pPr>
+              <w:spacing w:line="276" w:lineRule="auto"/>
               <w:jc w:val="right"/>
               <w:cnfStyle w:val="100000000000" w:firstRow="1" w:lastRow="0" w:firstColumn="0" w:lastColumn="0" w:oddVBand="0" w:evenVBand="0" w:oddHBand="0" w:evenHBand="0" w:firstRowFirstColumn="0" w:firstRowLastColumn="0" w:lastRowFirstColumn="0" w:lastRowLastColumn="0"/>
-            </w:pPr>
-            <w:r>
+              <w:rPr>
+                <w:rFonts w:asciiTheme="minorHAnsi" w:hAnsiTheme="minorHAnsi" w:cstheme="minorHAnsi"/>
+                <w:sz w:val="22"/>
+                <w:szCs w:val="22"/>
+              </w:rPr>
+            </w:pPr>
+            <w:r>
+              <w:rPr>
+                <w:rFonts w:asciiTheme="minorHAnsi" w:hAnsiTheme="minorHAnsi" w:cstheme="minorHAnsi"/>
+                <w:sz w:val="22"/>
+                <w:szCs w:val="22"/>
+              </w:rPr>
               <w:t>Duration (days)</w:t>
             </w:r>
           </w:p>
@@ -7269,10 +7305,21 @@
           </w:tcPr>
           <w:p>
             <w:pPr>
+              <w:spacing w:line="276" w:lineRule="auto"/>
               <w:jc w:val="right"/>
               <w:cnfStyle w:val="100000000000" w:firstRow="1" w:lastRow="0" w:firstColumn="0" w:lastColumn="0" w:oddVBand="0" w:evenVBand="0" w:oddHBand="0" w:evenHBand="0" w:firstRowFirstColumn="0" w:firstRowLastColumn="0" w:lastRowFirstColumn="0" w:lastRowLastColumn="0"/>
-            </w:pPr>
-            <w:r>
+              <w:rPr>
+                <w:rFonts w:asciiTheme="minorHAnsi" w:hAnsiTheme="minorHAnsi" w:cstheme="minorHAnsi"/>
+                <w:sz w:val="22"/>
+                <w:szCs w:val="22"/>
+              </w:rPr>
+            </w:pPr>
+            <w:r>
+              <w:rPr>
+                <w:rFonts w:asciiTheme="minorHAnsi" w:hAnsiTheme="minorHAnsi" w:cstheme="minorHAnsi"/>
+                <w:sz w:val="22"/>
+                <w:szCs w:val="22"/>
+              </w:rPr>
               <w:t>Rainfall (mm)</w:t>
             </w:r>
           </w:p>
@@ -7284,17 +7331,38 @@
           </w:tcPr>
           <w:p>
             <w:pPr>
+              <w:spacing w:line="276" w:lineRule="auto"/>
               <w:jc w:val="right"/>
-            </w:pPr>
-            <w:r>
+              <w:rPr>
+                <w:rFonts w:asciiTheme="minorHAnsi" w:hAnsiTheme="minorHAnsi" w:cstheme="minorHAnsi"/>
+                <w:sz w:val="22"/>
+                <w:szCs w:val="22"/>
+              </w:rPr>
+            </w:pPr>
+            <w:r>
+              <w:rPr>
+                <w:rFonts w:asciiTheme="minorHAnsi" w:hAnsiTheme="minorHAnsi" w:cstheme="minorHAnsi"/>
+                <w:sz w:val="22"/>
+                <w:szCs w:val="22"/>
+              </w:rPr>
               <w:t>Intensity (mm/24-</w:t>
             </w:r>
             <w:proofErr w:type="spellStart"/>
             <w:r>
+              <w:rPr>
+                <w:rFonts w:asciiTheme="minorHAnsi" w:hAnsiTheme="minorHAnsi" w:cstheme="minorHAnsi"/>
+                <w:sz w:val="22"/>
+                <w:szCs w:val="22"/>
+              </w:rPr>
               <w:t>hr</w:t>
             </w:r>
             <w:proofErr w:type="spellEnd"/>
             <w:r>
+              <w:rPr>
+                <w:rFonts w:asciiTheme="minorHAnsi" w:hAnsiTheme="minorHAnsi" w:cstheme="minorHAnsi"/>
+                <w:sz w:val="22"/>
+                <w:szCs w:val="22"/>
+              </w:rPr>
               <w:t>)</w:t>
             </w:r>
           </w:p>
@@ -7308,13 +7376,23 @@
           <w:tcPr>
             <w:cnfStyle w:val="001000000000" w:firstRow="0" w:lastRow="0" w:firstColumn="1" w:lastColumn="0" w:oddVBand="0" w:evenVBand="0" w:oddHBand="0" w:evenHBand="0" w:firstRowFirstColumn="0" w:firstRowLastColumn="0" w:lastRowFirstColumn="0" w:lastRowLastColumn="0"/>
             <w:tcW w:w="0" w:type="auto"/>
-            <w:shd w:val="clear" w:color="auto" w:fill="auto"/>
-          </w:tcPr>
-          <w:p>
-            <w:pPr>
+          </w:tcPr>
+          <w:p>
+            <w:pPr>
+              <w:spacing w:line="276" w:lineRule="auto"/>
               <w:jc w:val="right"/>
-            </w:pPr>
-            <w:r>
+              <w:rPr>
+                <w:rFonts w:asciiTheme="minorHAnsi" w:hAnsiTheme="minorHAnsi" w:cstheme="minorHAnsi"/>
+                <w:sz w:val="22"/>
+                <w:szCs w:val="22"/>
+              </w:rPr>
+            </w:pPr>
+            <w:r>
+              <w:rPr>
+                <w:rFonts w:asciiTheme="minorHAnsi" w:hAnsiTheme="minorHAnsi" w:cstheme="minorHAnsi"/>
+                <w:sz w:val="22"/>
+                <w:szCs w:val="22"/>
+              </w:rPr>
               <w:t>1</w:t>
             </w:r>
           </w:p>
@@ -7322,13 +7400,23 @@
         <w:tc>
           <w:tcPr>
             <w:tcW w:w="0" w:type="auto"/>
-            <w:shd w:val="clear" w:color="auto" w:fill="auto"/>
-          </w:tcPr>
-          <w:p>
-            <w:pPr>
+          </w:tcPr>
+          <w:p>
+            <w:pPr>
+              <w:spacing w:line="276" w:lineRule="auto"/>
               <w:cnfStyle w:val="000000100000" w:firstRow="0" w:lastRow="0" w:firstColumn="0" w:lastColumn="0" w:oddVBand="0" w:evenVBand="0" w:oddHBand="1" w:evenHBand="0" w:firstRowFirstColumn="0" w:firstRowLastColumn="0" w:lastRowFirstColumn="0" w:lastRowLastColumn="0"/>
-            </w:pPr>
-            <w:r>
+              <w:rPr>
+                <w:rFonts w:asciiTheme="minorHAnsi" w:hAnsiTheme="minorHAnsi" w:cstheme="minorHAnsi"/>
+                <w:sz w:val="22"/>
+                <w:szCs w:val="22"/>
+              </w:rPr>
+            </w:pPr>
+            <w:r>
+              <w:rPr>
+                <w:rFonts w:asciiTheme="minorHAnsi" w:hAnsiTheme="minorHAnsi" w:cstheme="minorHAnsi"/>
+                <w:sz w:val="22"/>
+                <w:szCs w:val="22"/>
+              </w:rPr>
               <w:t>2018-10-27</w:t>
             </w:r>
           </w:p>
@@ -7336,14 +7424,24 @@
         <w:tc>
           <w:tcPr>
             <w:tcW w:w="0" w:type="auto"/>
-            <w:shd w:val="clear" w:color="auto" w:fill="auto"/>
-          </w:tcPr>
-          <w:p>
-            <w:pPr>
+          </w:tcPr>
+          <w:p>
+            <w:pPr>
+              <w:spacing w:line="276" w:lineRule="auto"/>
               <w:jc w:val="right"/>
               <w:cnfStyle w:val="000000100000" w:firstRow="0" w:lastRow="0" w:firstColumn="0" w:lastColumn="0" w:oddVBand="0" w:evenVBand="0" w:oddHBand="1" w:evenHBand="0" w:firstRowFirstColumn="0" w:firstRowLastColumn="0" w:lastRowFirstColumn="0" w:lastRowLastColumn="0"/>
-            </w:pPr>
-            <w:r>
+              <w:rPr>
+                <w:rFonts w:asciiTheme="minorHAnsi" w:hAnsiTheme="minorHAnsi" w:cstheme="minorHAnsi"/>
+                <w:sz w:val="22"/>
+                <w:szCs w:val="22"/>
+              </w:rPr>
+            </w:pPr>
+            <w:r>
+              <w:rPr>
+                <w:rFonts w:asciiTheme="minorHAnsi" w:hAnsiTheme="minorHAnsi" w:cstheme="minorHAnsi"/>
+                <w:sz w:val="22"/>
+                <w:szCs w:val="22"/>
+              </w:rPr>
               <w:t>6.1</w:t>
             </w:r>
           </w:p>
@@ -7351,14 +7449,24 @@
         <w:tc>
           <w:tcPr>
             <w:tcW w:w="0" w:type="auto"/>
-            <w:shd w:val="clear" w:color="auto" w:fill="auto"/>
-          </w:tcPr>
-          <w:p>
-            <w:pPr>
+          </w:tcPr>
+          <w:p>
+            <w:pPr>
+              <w:spacing w:line="276" w:lineRule="auto"/>
               <w:jc w:val="right"/>
               <w:cnfStyle w:val="000000100000" w:firstRow="0" w:lastRow="0" w:firstColumn="0" w:lastColumn="0" w:oddVBand="0" w:evenVBand="0" w:oddHBand="1" w:evenHBand="0" w:firstRowFirstColumn="0" w:firstRowLastColumn="0" w:lastRowFirstColumn="0" w:lastRowLastColumn="0"/>
-            </w:pPr>
-            <w:r>
+              <w:rPr>
+                <w:rFonts w:asciiTheme="minorHAnsi" w:hAnsiTheme="minorHAnsi" w:cstheme="minorHAnsi"/>
+                <w:sz w:val="22"/>
+                <w:szCs w:val="22"/>
+              </w:rPr>
+            </w:pPr>
+            <w:r>
+              <w:rPr>
+                <w:rFonts w:asciiTheme="minorHAnsi" w:hAnsiTheme="minorHAnsi" w:cstheme="minorHAnsi"/>
+                <w:sz w:val="22"/>
+                <w:szCs w:val="22"/>
+              </w:rPr>
               <w:t>124.4</w:t>
             </w:r>
           </w:p>
@@ -7367,13 +7475,23 @@
           <w:tcPr>
             <w:cnfStyle w:val="000100000000" w:firstRow="0" w:lastRow="0" w:firstColumn="0" w:lastColumn="1" w:oddVBand="0" w:evenVBand="0" w:oddHBand="0" w:evenHBand="0" w:firstRowFirstColumn="0" w:firstRowLastColumn="0" w:lastRowFirstColumn="0" w:lastRowLastColumn="0"/>
             <w:tcW w:w="0" w:type="auto"/>
-            <w:shd w:val="clear" w:color="auto" w:fill="auto"/>
-          </w:tcPr>
-          <w:p>
-            <w:pPr>
+          </w:tcPr>
+          <w:p>
+            <w:pPr>
+              <w:spacing w:line="276" w:lineRule="auto"/>
               <w:jc w:val="right"/>
-            </w:pPr>
-            <w:r>
+              <w:rPr>
+                <w:rFonts w:asciiTheme="minorHAnsi" w:hAnsiTheme="minorHAnsi" w:cstheme="minorHAnsi"/>
+                <w:sz w:val="22"/>
+                <w:szCs w:val="22"/>
+              </w:rPr>
+            </w:pPr>
+            <w:r>
+              <w:rPr>
+                <w:rFonts w:asciiTheme="minorHAnsi" w:hAnsiTheme="minorHAnsi" w:cstheme="minorHAnsi"/>
+                <w:sz w:val="22"/>
+                <w:szCs w:val="22"/>
+              </w:rPr>
               <w:t>20</w:t>
             </w:r>
           </w:p>
@@ -7387,9 +7505,20 @@
           </w:tcPr>
           <w:p>
             <w:pPr>
+              <w:spacing w:line="276" w:lineRule="auto"/>
               <w:jc w:val="right"/>
-            </w:pPr>
-            <w:r>
+              <w:rPr>
+                <w:rFonts w:asciiTheme="minorHAnsi" w:hAnsiTheme="minorHAnsi" w:cstheme="minorHAnsi"/>
+                <w:sz w:val="22"/>
+                <w:szCs w:val="22"/>
+              </w:rPr>
+            </w:pPr>
+            <w:r>
+              <w:rPr>
+                <w:rFonts w:asciiTheme="minorHAnsi" w:hAnsiTheme="minorHAnsi" w:cstheme="minorHAnsi"/>
+                <w:sz w:val="22"/>
+                <w:szCs w:val="22"/>
+              </w:rPr>
               <w:t>2</w:t>
             </w:r>
           </w:p>
@@ -7400,9 +7529,20 @@
           </w:tcPr>
           <w:p>
             <w:pPr>
+              <w:spacing w:line="276" w:lineRule="auto"/>
               <w:cnfStyle w:val="000000000000" w:firstRow="0" w:lastRow="0" w:firstColumn="0" w:lastColumn="0" w:oddVBand="0" w:evenVBand="0" w:oddHBand="0" w:evenHBand="0" w:firstRowFirstColumn="0" w:firstRowLastColumn="0" w:lastRowFirstColumn="0" w:lastRowLastColumn="0"/>
-            </w:pPr>
-            <w:r>
+              <w:rPr>
+                <w:rFonts w:asciiTheme="minorHAnsi" w:hAnsiTheme="minorHAnsi" w:cstheme="minorHAnsi"/>
+                <w:sz w:val="22"/>
+                <w:szCs w:val="22"/>
+              </w:rPr>
+            </w:pPr>
+            <w:r>
+              <w:rPr>
+                <w:rFonts w:asciiTheme="minorHAnsi" w:hAnsiTheme="minorHAnsi" w:cstheme="minorHAnsi"/>
+                <w:sz w:val="22"/>
+                <w:szCs w:val="22"/>
+              </w:rPr>
               <w:t>2018-11-03</w:t>
             </w:r>
           </w:p>
@@ -7413,10 +7553,21 @@
           </w:tcPr>
           <w:p>
             <w:pPr>
+              <w:spacing w:line="276" w:lineRule="auto"/>
               <w:jc w:val="right"/>
               <w:cnfStyle w:val="000000000000" w:firstRow="0" w:lastRow="0" w:firstColumn="0" w:lastColumn="0" w:oddVBand="0" w:evenVBand="0" w:oddHBand="0" w:evenHBand="0" w:firstRowFirstColumn="0" w:firstRowLastColumn="0" w:lastRowFirstColumn="0" w:lastRowLastColumn="0"/>
-            </w:pPr>
-            <w:r>
+              <w:rPr>
+                <w:rFonts w:asciiTheme="minorHAnsi" w:hAnsiTheme="minorHAnsi" w:cstheme="minorHAnsi"/>
+                <w:sz w:val="22"/>
+                <w:szCs w:val="22"/>
+              </w:rPr>
+            </w:pPr>
+            <w:r>
+              <w:rPr>
+                <w:rFonts w:asciiTheme="minorHAnsi" w:hAnsiTheme="minorHAnsi" w:cstheme="minorHAnsi"/>
+                <w:sz w:val="22"/>
+                <w:szCs w:val="22"/>
+              </w:rPr>
               <w:t>0.9</w:t>
             </w:r>
           </w:p>
@@ -7427,10 +7578,21 @@
           </w:tcPr>
           <w:p>
             <w:pPr>
+              <w:spacing w:line="276" w:lineRule="auto"/>
               <w:jc w:val="right"/>
               <w:cnfStyle w:val="000000000000" w:firstRow="0" w:lastRow="0" w:firstColumn="0" w:lastColumn="0" w:oddVBand="0" w:evenVBand="0" w:oddHBand="0" w:evenHBand="0" w:firstRowFirstColumn="0" w:firstRowLastColumn="0" w:lastRowFirstColumn="0" w:lastRowLastColumn="0"/>
-            </w:pPr>
-            <w:r>
+              <w:rPr>
+                <w:rFonts w:asciiTheme="minorHAnsi" w:hAnsiTheme="minorHAnsi" w:cstheme="minorHAnsi"/>
+                <w:sz w:val="22"/>
+                <w:szCs w:val="22"/>
+              </w:rPr>
+            </w:pPr>
+            <w:r>
+              <w:rPr>
+                <w:rFonts w:asciiTheme="minorHAnsi" w:hAnsiTheme="minorHAnsi" w:cstheme="minorHAnsi"/>
+                <w:sz w:val="22"/>
+                <w:szCs w:val="22"/>
+              </w:rPr>
               <w:t>54.8</w:t>
             </w:r>
           </w:p>
@@ -7442,9 +7604,20 @@
           </w:tcPr>
           <w:p>
             <w:pPr>
+              <w:spacing w:line="276" w:lineRule="auto"/>
               <w:jc w:val="right"/>
-            </w:pPr>
-            <w:r>
+              <w:rPr>
+                <w:rFonts w:asciiTheme="minorHAnsi" w:hAnsiTheme="minorHAnsi" w:cstheme="minorHAnsi"/>
+                <w:sz w:val="22"/>
+                <w:szCs w:val="22"/>
+              </w:rPr>
+            </w:pPr>
+            <w:r>
+              <w:rPr>
+                <w:rFonts w:asciiTheme="minorHAnsi" w:hAnsiTheme="minorHAnsi" w:cstheme="minorHAnsi"/>
+                <w:sz w:val="22"/>
+                <w:szCs w:val="22"/>
+              </w:rPr>
               <w:t>60</w:t>
             </w:r>
           </w:p>
@@ -7458,13 +7631,23 @@
           <w:tcPr>
             <w:cnfStyle w:val="001000000000" w:firstRow="0" w:lastRow="0" w:firstColumn="1" w:lastColumn="0" w:oddVBand="0" w:evenVBand="0" w:oddHBand="0" w:evenHBand="0" w:firstRowFirstColumn="0" w:firstRowLastColumn="0" w:lastRowFirstColumn="0" w:lastRowLastColumn="0"/>
             <w:tcW w:w="0" w:type="auto"/>
-            <w:shd w:val="clear" w:color="auto" w:fill="auto"/>
-          </w:tcPr>
-          <w:p>
-            <w:pPr>
+          </w:tcPr>
+          <w:p>
+            <w:pPr>
+              <w:spacing w:line="276" w:lineRule="auto"/>
               <w:jc w:val="right"/>
-            </w:pPr>
-            <w:r>
+              <w:rPr>
+                <w:rFonts w:asciiTheme="minorHAnsi" w:hAnsiTheme="minorHAnsi" w:cstheme="minorHAnsi"/>
+                <w:sz w:val="22"/>
+                <w:szCs w:val="22"/>
+              </w:rPr>
+            </w:pPr>
+            <w:r>
+              <w:rPr>
+                <w:rFonts w:asciiTheme="minorHAnsi" w:hAnsiTheme="minorHAnsi" w:cstheme="minorHAnsi"/>
+                <w:sz w:val="22"/>
+                <w:szCs w:val="22"/>
+              </w:rPr>
               <w:t>3</w:t>
             </w:r>
           </w:p>
@@ -7472,13 +7655,23 @@
         <w:tc>
           <w:tcPr>
             <w:tcW w:w="0" w:type="auto"/>
-            <w:shd w:val="clear" w:color="auto" w:fill="auto"/>
-          </w:tcPr>
-          <w:p>
-            <w:pPr>
+          </w:tcPr>
+          <w:p>
+            <w:pPr>
+              <w:spacing w:line="276" w:lineRule="auto"/>
               <w:cnfStyle w:val="000000100000" w:firstRow="0" w:lastRow="0" w:firstColumn="0" w:lastColumn="0" w:oddVBand="0" w:evenVBand="0" w:oddHBand="1" w:evenHBand="0" w:firstRowFirstColumn="0" w:firstRowLastColumn="0" w:lastRowFirstColumn="0" w:lastRowLastColumn="0"/>
-            </w:pPr>
-            <w:r>
+              <w:rPr>
+                <w:rFonts w:asciiTheme="minorHAnsi" w:hAnsiTheme="minorHAnsi" w:cstheme="minorHAnsi"/>
+                <w:sz w:val="22"/>
+                <w:szCs w:val="22"/>
+              </w:rPr>
+            </w:pPr>
+            <w:r>
+              <w:rPr>
+                <w:rFonts w:asciiTheme="minorHAnsi" w:hAnsiTheme="minorHAnsi" w:cstheme="minorHAnsi"/>
+                <w:sz w:val="22"/>
+                <w:szCs w:val="22"/>
+              </w:rPr>
               <w:t>2018-11-25</w:t>
             </w:r>
           </w:p>
@@ -7486,14 +7679,24 @@
         <w:tc>
           <w:tcPr>
             <w:tcW w:w="0" w:type="auto"/>
-            <w:shd w:val="clear" w:color="auto" w:fill="auto"/>
-          </w:tcPr>
-          <w:p>
-            <w:pPr>
+          </w:tcPr>
+          <w:p>
+            <w:pPr>
+              <w:spacing w:line="276" w:lineRule="auto"/>
               <w:jc w:val="right"/>
               <w:cnfStyle w:val="000000100000" w:firstRow="0" w:lastRow="0" w:firstColumn="0" w:lastColumn="0" w:oddVBand="0" w:evenVBand="0" w:oddHBand="1" w:evenHBand="0" w:firstRowFirstColumn="0" w:firstRowLastColumn="0" w:lastRowFirstColumn="0" w:lastRowLastColumn="0"/>
-            </w:pPr>
-            <w:r>
+              <w:rPr>
+                <w:rFonts w:asciiTheme="minorHAnsi" w:hAnsiTheme="minorHAnsi" w:cstheme="minorHAnsi"/>
+                <w:sz w:val="22"/>
+                <w:szCs w:val="22"/>
+              </w:rPr>
+            </w:pPr>
+            <w:r>
+              <w:rPr>
+                <w:rFonts w:asciiTheme="minorHAnsi" w:hAnsiTheme="minorHAnsi" w:cstheme="minorHAnsi"/>
+                <w:sz w:val="22"/>
+                <w:szCs w:val="22"/>
+              </w:rPr>
               <w:t>3.6</w:t>
             </w:r>
           </w:p>
@@ -7501,14 +7704,24 @@
         <w:tc>
           <w:tcPr>
             <w:tcW w:w="0" w:type="auto"/>
-            <w:shd w:val="clear" w:color="auto" w:fill="auto"/>
-          </w:tcPr>
-          <w:p>
-            <w:pPr>
+          </w:tcPr>
+          <w:p>
+            <w:pPr>
+              <w:spacing w:line="276" w:lineRule="auto"/>
               <w:jc w:val="right"/>
               <w:cnfStyle w:val="000000100000" w:firstRow="0" w:lastRow="0" w:firstColumn="0" w:lastColumn="0" w:oddVBand="0" w:evenVBand="0" w:oddHBand="1" w:evenHBand="0" w:firstRowFirstColumn="0" w:firstRowLastColumn="0" w:lastRowFirstColumn="0" w:lastRowLastColumn="0"/>
-            </w:pPr>
-            <w:r>
+              <w:rPr>
+                <w:rFonts w:asciiTheme="minorHAnsi" w:hAnsiTheme="minorHAnsi" w:cstheme="minorHAnsi"/>
+                <w:sz w:val="22"/>
+                <w:szCs w:val="22"/>
+              </w:rPr>
+            </w:pPr>
+            <w:r>
+              <w:rPr>
+                <w:rFonts w:asciiTheme="minorHAnsi" w:hAnsiTheme="minorHAnsi" w:cstheme="minorHAnsi"/>
+                <w:sz w:val="22"/>
+                <w:szCs w:val="22"/>
+              </w:rPr>
               <w:t>156.1</w:t>
             </w:r>
           </w:p>
@@ -7517,13 +7730,23 @@
           <w:tcPr>
             <w:cnfStyle w:val="000100000000" w:firstRow="0" w:lastRow="0" w:firstColumn="0" w:lastColumn="1" w:oddVBand="0" w:evenVBand="0" w:oddHBand="0" w:evenHBand="0" w:firstRowFirstColumn="0" w:firstRowLastColumn="0" w:lastRowFirstColumn="0" w:lastRowLastColumn="0"/>
             <w:tcW w:w="0" w:type="auto"/>
-            <w:shd w:val="clear" w:color="auto" w:fill="auto"/>
-          </w:tcPr>
-          <w:p>
-            <w:pPr>
+          </w:tcPr>
+          <w:p>
+            <w:pPr>
+              <w:spacing w:line="276" w:lineRule="auto"/>
               <w:jc w:val="right"/>
-            </w:pPr>
-            <w:r>
+              <w:rPr>
+                <w:rFonts w:asciiTheme="minorHAnsi" w:hAnsiTheme="minorHAnsi" w:cstheme="minorHAnsi"/>
+                <w:sz w:val="22"/>
+                <w:szCs w:val="22"/>
+              </w:rPr>
+            </w:pPr>
+            <w:r>
+              <w:rPr>
+                <w:rFonts w:asciiTheme="minorHAnsi" w:hAnsiTheme="minorHAnsi" w:cstheme="minorHAnsi"/>
+                <w:sz w:val="22"/>
+                <w:szCs w:val="22"/>
+              </w:rPr>
               <w:t>44</w:t>
             </w:r>
           </w:p>
@@ -7537,9 +7760,20 @@
           </w:tcPr>
           <w:p>
             <w:pPr>
+              <w:spacing w:line="276" w:lineRule="auto"/>
               <w:jc w:val="right"/>
-            </w:pPr>
-            <w:r>
+              <w:rPr>
+                <w:rFonts w:asciiTheme="minorHAnsi" w:hAnsiTheme="minorHAnsi" w:cstheme="minorHAnsi"/>
+                <w:sz w:val="22"/>
+                <w:szCs w:val="22"/>
+              </w:rPr>
+            </w:pPr>
+            <w:r>
+              <w:rPr>
+                <w:rFonts w:asciiTheme="minorHAnsi" w:hAnsiTheme="minorHAnsi" w:cstheme="minorHAnsi"/>
+                <w:sz w:val="22"/>
+                <w:szCs w:val="22"/>
+              </w:rPr>
               <w:t>4</w:t>
             </w:r>
           </w:p>
@@ -7550,9 +7784,20 @@
           </w:tcPr>
           <w:p>
             <w:pPr>
+              <w:spacing w:line="276" w:lineRule="auto"/>
               <w:cnfStyle w:val="000000000000" w:firstRow="0" w:lastRow="0" w:firstColumn="0" w:lastColumn="0" w:oddVBand="0" w:evenVBand="0" w:oddHBand="0" w:evenHBand="0" w:firstRowFirstColumn="0" w:firstRowLastColumn="0" w:lastRowFirstColumn="0" w:lastRowLastColumn="0"/>
-            </w:pPr>
-            <w:r>
+              <w:rPr>
+                <w:rFonts w:asciiTheme="minorHAnsi" w:hAnsiTheme="minorHAnsi" w:cstheme="minorHAnsi"/>
+                <w:sz w:val="22"/>
+                <w:szCs w:val="22"/>
+              </w:rPr>
+            </w:pPr>
+            <w:r>
+              <w:rPr>
+                <w:rFonts w:asciiTheme="minorHAnsi" w:hAnsiTheme="minorHAnsi" w:cstheme="minorHAnsi"/>
+                <w:sz w:val="22"/>
+                <w:szCs w:val="22"/>
+              </w:rPr>
               <w:t>2018-12-09</w:t>
             </w:r>
           </w:p>
@@ -7563,10 +7808,21 @@
           </w:tcPr>
           <w:p>
             <w:pPr>
+              <w:spacing w:line="276" w:lineRule="auto"/>
               <w:jc w:val="right"/>
               <w:cnfStyle w:val="000000000000" w:firstRow="0" w:lastRow="0" w:firstColumn="0" w:lastColumn="0" w:oddVBand="0" w:evenVBand="0" w:oddHBand="0" w:evenHBand="0" w:firstRowFirstColumn="0" w:firstRowLastColumn="0" w:lastRowFirstColumn="0" w:lastRowLastColumn="0"/>
-            </w:pPr>
-            <w:r>
+              <w:rPr>
+                <w:rFonts w:asciiTheme="minorHAnsi" w:hAnsiTheme="minorHAnsi" w:cstheme="minorHAnsi"/>
+                <w:sz w:val="22"/>
+                <w:szCs w:val="22"/>
+              </w:rPr>
+            </w:pPr>
+            <w:r>
+              <w:rPr>
+                <w:rFonts w:asciiTheme="minorHAnsi" w:hAnsiTheme="minorHAnsi" w:cstheme="minorHAnsi"/>
+                <w:sz w:val="22"/>
+                <w:szCs w:val="22"/>
+              </w:rPr>
               <w:t>4.9</w:t>
             </w:r>
           </w:p>
@@ -7577,10 +7833,21 @@
           </w:tcPr>
           <w:p>
             <w:pPr>
+              <w:spacing w:line="276" w:lineRule="auto"/>
               <w:jc w:val="right"/>
               <w:cnfStyle w:val="000000000000" w:firstRow="0" w:lastRow="0" w:firstColumn="0" w:lastColumn="0" w:oddVBand="0" w:evenVBand="0" w:oddHBand="0" w:evenHBand="0" w:firstRowFirstColumn="0" w:firstRowLastColumn="0" w:lastRowFirstColumn="0" w:lastRowLastColumn="0"/>
-            </w:pPr>
-            <w:r>
+              <w:rPr>
+                <w:rFonts w:asciiTheme="minorHAnsi" w:hAnsiTheme="minorHAnsi" w:cstheme="minorHAnsi"/>
+                <w:sz w:val="22"/>
+                <w:szCs w:val="22"/>
+              </w:rPr>
+            </w:pPr>
+            <w:r>
+              <w:rPr>
+                <w:rFonts w:asciiTheme="minorHAnsi" w:hAnsiTheme="minorHAnsi" w:cstheme="minorHAnsi"/>
+                <w:sz w:val="22"/>
+                <w:szCs w:val="22"/>
+              </w:rPr>
               <w:t>205.1</w:t>
             </w:r>
           </w:p>
@@ -7592,9 +7859,20 @@
           </w:tcPr>
           <w:p>
             <w:pPr>
+              <w:spacing w:line="276" w:lineRule="auto"/>
               <w:jc w:val="right"/>
-            </w:pPr>
-            <w:r>
+              <w:rPr>
+                <w:rFonts w:asciiTheme="minorHAnsi" w:hAnsiTheme="minorHAnsi" w:cstheme="minorHAnsi"/>
+                <w:sz w:val="22"/>
+                <w:szCs w:val="22"/>
+              </w:rPr>
+            </w:pPr>
+            <w:r>
+              <w:rPr>
+                <w:rFonts w:asciiTheme="minorHAnsi" w:hAnsiTheme="minorHAnsi" w:cstheme="minorHAnsi"/>
+                <w:sz w:val="22"/>
+                <w:szCs w:val="22"/>
+              </w:rPr>
               <w:t>42</w:t>
             </w:r>
           </w:p>
@@ -7608,13 +7886,23 @@
           <w:tcPr>
             <w:cnfStyle w:val="001000000000" w:firstRow="0" w:lastRow="0" w:firstColumn="1" w:lastColumn="0" w:oddVBand="0" w:evenVBand="0" w:oddHBand="0" w:evenHBand="0" w:firstRowFirstColumn="0" w:firstRowLastColumn="0" w:lastRowFirstColumn="0" w:lastRowLastColumn="0"/>
             <w:tcW w:w="0" w:type="auto"/>
-            <w:shd w:val="clear" w:color="auto" w:fill="auto"/>
-          </w:tcPr>
-          <w:p>
-            <w:pPr>
+          </w:tcPr>
+          <w:p>
+            <w:pPr>
+              <w:spacing w:line="276" w:lineRule="auto"/>
               <w:jc w:val="right"/>
-            </w:pPr>
-            <w:r>
+              <w:rPr>
+                <w:rFonts w:asciiTheme="minorHAnsi" w:hAnsiTheme="minorHAnsi" w:cstheme="minorHAnsi"/>
+                <w:sz w:val="22"/>
+                <w:szCs w:val="22"/>
+              </w:rPr>
+            </w:pPr>
+            <w:r>
+              <w:rPr>
+                <w:rFonts w:asciiTheme="minorHAnsi" w:hAnsiTheme="minorHAnsi" w:cstheme="minorHAnsi"/>
+                <w:sz w:val="22"/>
+                <w:szCs w:val="22"/>
+              </w:rPr>
               <w:t>5</w:t>
             </w:r>
           </w:p>
@@ -7622,13 +7910,23 @@
         <w:tc>
           <w:tcPr>
             <w:tcW w:w="0" w:type="auto"/>
-            <w:shd w:val="clear" w:color="auto" w:fill="auto"/>
-          </w:tcPr>
-          <w:p>
-            <w:pPr>
+          </w:tcPr>
+          <w:p>
+            <w:pPr>
+              <w:spacing w:line="276" w:lineRule="auto"/>
               <w:cnfStyle w:val="000000100000" w:firstRow="0" w:lastRow="0" w:firstColumn="0" w:lastColumn="0" w:oddVBand="0" w:evenVBand="0" w:oddHBand="1" w:evenHBand="0" w:firstRowFirstColumn="0" w:firstRowLastColumn="0" w:lastRowFirstColumn="0" w:lastRowLastColumn="0"/>
-            </w:pPr>
-            <w:r>
+              <w:rPr>
+                <w:rFonts w:asciiTheme="minorHAnsi" w:hAnsiTheme="minorHAnsi" w:cstheme="minorHAnsi"/>
+                <w:sz w:val="22"/>
+                <w:szCs w:val="22"/>
+              </w:rPr>
+            </w:pPr>
+            <w:r>
+              <w:rPr>
+                <w:rFonts w:asciiTheme="minorHAnsi" w:hAnsiTheme="minorHAnsi" w:cstheme="minorHAnsi"/>
+                <w:sz w:val="22"/>
+                <w:szCs w:val="22"/>
+              </w:rPr>
               <w:t>2018-12-15</w:t>
             </w:r>
           </w:p>
@@ -7636,14 +7934,24 @@
         <w:tc>
           <w:tcPr>
             <w:tcW w:w="0" w:type="auto"/>
-            <w:shd w:val="clear" w:color="auto" w:fill="auto"/>
-          </w:tcPr>
-          <w:p>
-            <w:pPr>
+          </w:tcPr>
+          <w:p>
+            <w:pPr>
+              <w:spacing w:line="276" w:lineRule="auto"/>
               <w:jc w:val="right"/>
               <w:cnfStyle w:val="000000100000" w:firstRow="0" w:lastRow="0" w:firstColumn="0" w:lastColumn="0" w:oddVBand="0" w:evenVBand="0" w:oddHBand="1" w:evenHBand="0" w:firstRowFirstColumn="0" w:firstRowLastColumn="0" w:lastRowFirstColumn="0" w:lastRowLastColumn="0"/>
-            </w:pPr>
-            <w:r>
+              <w:rPr>
+                <w:rFonts w:asciiTheme="minorHAnsi" w:hAnsiTheme="minorHAnsi" w:cstheme="minorHAnsi"/>
+                <w:sz w:val="22"/>
+                <w:szCs w:val="22"/>
+              </w:rPr>
+            </w:pPr>
+            <w:r>
+              <w:rPr>
+                <w:rFonts w:asciiTheme="minorHAnsi" w:hAnsiTheme="minorHAnsi" w:cstheme="minorHAnsi"/>
+                <w:sz w:val="22"/>
+                <w:szCs w:val="22"/>
+              </w:rPr>
               <w:t>6.2</w:t>
             </w:r>
           </w:p>
@@ -7651,14 +7959,24 @@
         <w:tc>
           <w:tcPr>
             <w:tcW w:w="0" w:type="auto"/>
-            <w:shd w:val="clear" w:color="auto" w:fill="auto"/>
-          </w:tcPr>
-          <w:p>
-            <w:pPr>
+          </w:tcPr>
+          <w:p>
+            <w:pPr>
+              <w:spacing w:line="276" w:lineRule="auto"/>
               <w:jc w:val="right"/>
               <w:cnfStyle w:val="000000100000" w:firstRow="0" w:lastRow="0" w:firstColumn="0" w:lastColumn="0" w:oddVBand="0" w:evenVBand="0" w:oddHBand="1" w:evenHBand="0" w:firstRowFirstColumn="0" w:firstRowLastColumn="0" w:lastRowFirstColumn="0" w:lastRowLastColumn="0"/>
-            </w:pPr>
-            <w:r>
+              <w:rPr>
+                <w:rFonts w:asciiTheme="minorHAnsi" w:hAnsiTheme="minorHAnsi" w:cstheme="minorHAnsi"/>
+                <w:sz w:val="22"/>
+                <w:szCs w:val="22"/>
+              </w:rPr>
+            </w:pPr>
+            <w:r>
+              <w:rPr>
+                <w:rFonts w:asciiTheme="minorHAnsi" w:hAnsiTheme="minorHAnsi" w:cstheme="minorHAnsi"/>
+                <w:sz w:val="22"/>
+                <w:szCs w:val="22"/>
+              </w:rPr>
               <w:t>181.6</w:t>
             </w:r>
           </w:p>
@@ -7667,13 +7985,23 @@
           <w:tcPr>
             <w:cnfStyle w:val="000100000000" w:firstRow="0" w:lastRow="0" w:firstColumn="0" w:lastColumn="1" w:oddVBand="0" w:evenVBand="0" w:oddHBand="0" w:evenHBand="0" w:firstRowFirstColumn="0" w:firstRowLastColumn="0" w:lastRowFirstColumn="0" w:lastRowLastColumn="0"/>
             <w:tcW w:w="0" w:type="auto"/>
-            <w:shd w:val="clear" w:color="auto" w:fill="auto"/>
-          </w:tcPr>
-          <w:p>
-            <w:pPr>
+          </w:tcPr>
+          <w:p>
+            <w:pPr>
+              <w:spacing w:line="276" w:lineRule="auto"/>
               <w:jc w:val="right"/>
-            </w:pPr>
-            <w:r>
+              <w:rPr>
+                <w:rFonts w:asciiTheme="minorHAnsi" w:hAnsiTheme="minorHAnsi" w:cstheme="minorHAnsi"/>
+                <w:sz w:val="22"/>
+                <w:szCs w:val="22"/>
+              </w:rPr>
+            </w:pPr>
+            <w:r>
+              <w:rPr>
+                <w:rFonts w:asciiTheme="minorHAnsi" w:hAnsiTheme="minorHAnsi" w:cstheme="minorHAnsi"/>
+                <w:sz w:val="22"/>
+                <w:szCs w:val="22"/>
+              </w:rPr>
               <w:t>29</w:t>
             </w:r>
           </w:p>
@@ -7687,9 +8015,20 @@
           </w:tcPr>
           <w:p>
             <w:pPr>
+              <w:spacing w:line="276" w:lineRule="auto"/>
               <w:jc w:val="right"/>
-            </w:pPr>
-            <w:r>
+              <w:rPr>
+                <w:rFonts w:asciiTheme="minorHAnsi" w:hAnsiTheme="minorHAnsi" w:cstheme="minorHAnsi"/>
+                <w:sz w:val="22"/>
+                <w:szCs w:val="22"/>
+              </w:rPr>
+            </w:pPr>
+            <w:r>
+              <w:rPr>
+                <w:rFonts w:asciiTheme="minorHAnsi" w:hAnsiTheme="minorHAnsi" w:cstheme="minorHAnsi"/>
+                <w:sz w:val="22"/>
+                <w:szCs w:val="22"/>
+              </w:rPr>
               <w:t>6</w:t>
             </w:r>
           </w:p>
@@ -7700,9 +8039,20 @@
           </w:tcPr>
           <w:p>
             <w:pPr>
+              <w:spacing w:line="276" w:lineRule="auto"/>
               <w:cnfStyle w:val="000000000000" w:firstRow="0" w:lastRow="0" w:firstColumn="0" w:lastColumn="0" w:oddVBand="0" w:evenVBand="0" w:oddHBand="0" w:evenHBand="0" w:firstRowFirstColumn="0" w:firstRowLastColumn="0" w:lastRowFirstColumn="0" w:lastRowLastColumn="0"/>
-            </w:pPr>
-            <w:r>
+              <w:rPr>
+                <w:rFonts w:asciiTheme="minorHAnsi" w:hAnsiTheme="minorHAnsi" w:cstheme="minorHAnsi"/>
+                <w:sz w:val="22"/>
+                <w:szCs w:val="22"/>
+              </w:rPr>
+            </w:pPr>
+            <w:r>
+              <w:rPr>
+                <w:rFonts w:asciiTheme="minorHAnsi" w:hAnsiTheme="minorHAnsi" w:cstheme="minorHAnsi"/>
+                <w:sz w:val="22"/>
+                <w:szCs w:val="22"/>
+              </w:rPr>
               <w:t>2018-12-22</w:t>
             </w:r>
           </w:p>
@@ -7713,10 +8063,21 @@
           </w:tcPr>
           <w:p>
             <w:pPr>
+              <w:spacing w:line="276" w:lineRule="auto"/>
               <w:jc w:val="right"/>
               <w:cnfStyle w:val="000000000000" w:firstRow="0" w:lastRow="0" w:firstColumn="0" w:lastColumn="0" w:oddVBand="0" w:evenVBand="0" w:oddHBand="0" w:evenHBand="0" w:firstRowFirstColumn="0" w:firstRowLastColumn="0" w:lastRowFirstColumn="0" w:lastRowLastColumn="0"/>
-            </w:pPr>
-            <w:r>
+              <w:rPr>
+                <w:rFonts w:asciiTheme="minorHAnsi" w:hAnsiTheme="minorHAnsi" w:cstheme="minorHAnsi"/>
+                <w:sz w:val="22"/>
+                <w:szCs w:val="22"/>
+              </w:rPr>
+            </w:pPr>
+            <w:r>
+              <w:rPr>
+                <w:rFonts w:asciiTheme="minorHAnsi" w:hAnsiTheme="minorHAnsi" w:cstheme="minorHAnsi"/>
+                <w:sz w:val="22"/>
+                <w:szCs w:val="22"/>
+              </w:rPr>
               <w:t>2.4</w:t>
             </w:r>
           </w:p>
@@ -7727,10 +8088,21 @@
           </w:tcPr>
           <w:p>
             <w:pPr>
+              <w:spacing w:line="276" w:lineRule="auto"/>
               <w:jc w:val="right"/>
               <w:cnfStyle w:val="000000000000" w:firstRow="0" w:lastRow="0" w:firstColumn="0" w:lastColumn="0" w:oddVBand="0" w:evenVBand="0" w:oddHBand="0" w:evenHBand="0" w:firstRowFirstColumn="0" w:firstRowLastColumn="0" w:lastRowFirstColumn="0" w:lastRowLastColumn="0"/>
-            </w:pPr>
-            <w:r>
+              <w:rPr>
+                <w:rFonts w:asciiTheme="minorHAnsi" w:hAnsiTheme="minorHAnsi" w:cstheme="minorHAnsi"/>
+                <w:sz w:val="22"/>
+                <w:szCs w:val="22"/>
+              </w:rPr>
+            </w:pPr>
+            <w:r>
+              <w:rPr>
+                <w:rFonts w:asciiTheme="minorHAnsi" w:hAnsiTheme="minorHAnsi" w:cstheme="minorHAnsi"/>
+                <w:sz w:val="22"/>
+                <w:szCs w:val="22"/>
+              </w:rPr>
               <w:t>54.5</w:t>
             </w:r>
           </w:p>
@@ -7742,9 +8114,20 @@
           </w:tcPr>
           <w:p>
             <w:pPr>
+              <w:spacing w:line="276" w:lineRule="auto"/>
               <w:jc w:val="right"/>
-            </w:pPr>
-            <w:r>
+              <w:rPr>
+                <w:rFonts w:asciiTheme="minorHAnsi" w:hAnsiTheme="minorHAnsi" w:cstheme="minorHAnsi"/>
+                <w:sz w:val="22"/>
+                <w:szCs w:val="22"/>
+              </w:rPr>
+            </w:pPr>
+            <w:r>
+              <w:rPr>
+                <w:rFonts w:asciiTheme="minorHAnsi" w:hAnsiTheme="minorHAnsi" w:cstheme="minorHAnsi"/>
+                <w:sz w:val="22"/>
+                <w:szCs w:val="22"/>
+              </w:rPr>
               <w:t>22</w:t>
             </w:r>
           </w:p>
@@ -7758,13 +8141,23 @@
           <w:tcPr>
             <w:cnfStyle w:val="001000000000" w:firstRow="0" w:lastRow="0" w:firstColumn="1" w:lastColumn="0" w:oddVBand="0" w:evenVBand="0" w:oddHBand="0" w:evenHBand="0" w:firstRowFirstColumn="0" w:firstRowLastColumn="0" w:lastRowFirstColumn="0" w:lastRowLastColumn="0"/>
             <w:tcW w:w="0" w:type="auto"/>
-            <w:shd w:val="clear" w:color="auto" w:fill="auto"/>
-          </w:tcPr>
-          <w:p>
-            <w:pPr>
+          </w:tcPr>
+          <w:p>
+            <w:pPr>
+              <w:spacing w:line="276" w:lineRule="auto"/>
               <w:jc w:val="right"/>
-            </w:pPr>
-            <w:r>
+              <w:rPr>
+                <w:rFonts w:asciiTheme="minorHAnsi" w:hAnsiTheme="minorHAnsi" w:cstheme="minorHAnsi"/>
+                <w:sz w:val="22"/>
+                <w:szCs w:val="22"/>
+              </w:rPr>
+            </w:pPr>
+            <w:r>
+              <w:rPr>
+                <w:rFonts w:asciiTheme="minorHAnsi" w:hAnsiTheme="minorHAnsi" w:cstheme="minorHAnsi"/>
+                <w:sz w:val="22"/>
+                <w:szCs w:val="22"/>
+              </w:rPr>
               <w:t>7</w:t>
             </w:r>
           </w:p>
@@ -7772,13 +8165,23 @@
         <w:tc>
           <w:tcPr>
             <w:tcW w:w="0" w:type="auto"/>
-            <w:shd w:val="clear" w:color="auto" w:fill="auto"/>
-          </w:tcPr>
-          <w:p>
-            <w:pPr>
+          </w:tcPr>
+          <w:p>
+            <w:pPr>
+              <w:spacing w:line="276" w:lineRule="auto"/>
               <w:cnfStyle w:val="000000100000" w:firstRow="0" w:lastRow="0" w:firstColumn="0" w:lastColumn="0" w:oddVBand="0" w:evenVBand="0" w:oddHBand="1" w:evenHBand="0" w:firstRowFirstColumn="0" w:firstRowLastColumn="0" w:lastRowFirstColumn="0" w:lastRowLastColumn="0"/>
-            </w:pPr>
-            <w:r>
+              <w:rPr>
+                <w:rFonts w:asciiTheme="minorHAnsi" w:hAnsiTheme="minorHAnsi" w:cstheme="minorHAnsi"/>
+                <w:sz w:val="22"/>
+                <w:szCs w:val="22"/>
+              </w:rPr>
+            </w:pPr>
+            <w:r>
+              <w:rPr>
+                <w:rFonts w:asciiTheme="minorHAnsi" w:hAnsiTheme="minorHAnsi" w:cstheme="minorHAnsi"/>
+                <w:sz w:val="22"/>
+                <w:szCs w:val="22"/>
+              </w:rPr>
               <w:t>2019-01-02</w:t>
             </w:r>
           </w:p>
@@ -7786,14 +8189,24 @@
         <w:tc>
           <w:tcPr>
             <w:tcW w:w="0" w:type="auto"/>
-            <w:shd w:val="clear" w:color="auto" w:fill="auto"/>
-          </w:tcPr>
-          <w:p>
-            <w:pPr>
+          </w:tcPr>
+          <w:p>
+            <w:pPr>
+              <w:spacing w:line="276" w:lineRule="auto"/>
               <w:jc w:val="right"/>
               <w:cnfStyle w:val="000000100000" w:firstRow="0" w:lastRow="0" w:firstColumn="0" w:lastColumn="0" w:oddVBand="0" w:evenVBand="0" w:oddHBand="1" w:evenHBand="0" w:firstRowFirstColumn="0" w:firstRowLastColumn="0" w:lastRowFirstColumn="0" w:lastRowLastColumn="0"/>
-            </w:pPr>
-            <w:r>
+              <w:rPr>
+                <w:rFonts w:asciiTheme="minorHAnsi" w:hAnsiTheme="minorHAnsi" w:cstheme="minorHAnsi"/>
+                <w:sz w:val="22"/>
+                <w:szCs w:val="22"/>
+              </w:rPr>
+            </w:pPr>
+            <w:r>
+              <w:rPr>
+                <w:rFonts w:asciiTheme="minorHAnsi" w:hAnsiTheme="minorHAnsi" w:cstheme="minorHAnsi"/>
+                <w:sz w:val="22"/>
+                <w:szCs w:val="22"/>
+              </w:rPr>
               <w:t>4.2</w:t>
             </w:r>
           </w:p>
@@ -7801,14 +8214,24 @@
         <w:tc>
           <w:tcPr>
             <w:tcW w:w="0" w:type="auto"/>
-            <w:shd w:val="clear" w:color="auto" w:fill="auto"/>
-          </w:tcPr>
-          <w:p>
-            <w:pPr>
+          </w:tcPr>
+          <w:p>
+            <w:pPr>
+              <w:spacing w:line="276" w:lineRule="auto"/>
               <w:jc w:val="right"/>
               <w:cnfStyle w:val="000000100000" w:firstRow="0" w:lastRow="0" w:firstColumn="0" w:lastColumn="0" w:oddVBand="0" w:evenVBand="0" w:oddHBand="1" w:evenHBand="0" w:firstRowFirstColumn="0" w:firstRowLastColumn="0" w:lastRowFirstColumn="0" w:lastRowLastColumn="0"/>
-            </w:pPr>
-            <w:r>
+              <w:rPr>
+                <w:rFonts w:asciiTheme="minorHAnsi" w:hAnsiTheme="minorHAnsi" w:cstheme="minorHAnsi"/>
+                <w:sz w:val="22"/>
+                <w:szCs w:val="22"/>
+              </w:rPr>
+            </w:pPr>
+            <w:r>
+              <w:rPr>
+                <w:rFonts w:asciiTheme="minorHAnsi" w:hAnsiTheme="minorHAnsi" w:cstheme="minorHAnsi"/>
+                <w:sz w:val="22"/>
+                <w:szCs w:val="22"/>
+              </w:rPr>
               <w:t>227.6</w:t>
             </w:r>
           </w:p>
@@ -7817,13 +8240,23 @@
           <w:tcPr>
             <w:cnfStyle w:val="000100000000" w:firstRow="0" w:lastRow="0" w:firstColumn="0" w:lastColumn="1" w:oddVBand="0" w:evenVBand="0" w:oddHBand="0" w:evenHBand="0" w:firstRowFirstColumn="0" w:firstRowLastColumn="0" w:lastRowFirstColumn="0" w:lastRowLastColumn="0"/>
             <w:tcW w:w="0" w:type="auto"/>
-            <w:shd w:val="clear" w:color="auto" w:fill="auto"/>
-          </w:tcPr>
-          <w:p>
-            <w:pPr>
+          </w:tcPr>
+          <w:p>
+            <w:pPr>
+              <w:spacing w:line="276" w:lineRule="auto"/>
               <w:jc w:val="right"/>
-            </w:pPr>
-            <w:r>
+              <w:rPr>
+                <w:rFonts w:asciiTheme="minorHAnsi" w:hAnsiTheme="minorHAnsi" w:cstheme="minorHAnsi"/>
+                <w:sz w:val="22"/>
+                <w:szCs w:val="22"/>
+              </w:rPr>
+            </w:pPr>
+            <w:r>
+              <w:rPr>
+                <w:rFonts w:asciiTheme="minorHAnsi" w:hAnsiTheme="minorHAnsi" w:cstheme="minorHAnsi"/>
+                <w:sz w:val="22"/>
+                <w:szCs w:val="22"/>
+              </w:rPr>
               <w:t>54</w:t>
             </w:r>
           </w:p>
@@ -7837,9 +8270,20 @@
           </w:tcPr>
           <w:p>
             <w:pPr>
+              <w:spacing w:line="276" w:lineRule="auto"/>
               <w:jc w:val="right"/>
-            </w:pPr>
-            <w:r>
+              <w:rPr>
+                <w:rFonts w:asciiTheme="minorHAnsi" w:hAnsiTheme="minorHAnsi" w:cstheme="minorHAnsi"/>
+                <w:sz w:val="22"/>
+                <w:szCs w:val="22"/>
+              </w:rPr>
+            </w:pPr>
+            <w:r>
+              <w:rPr>
+                <w:rFonts w:asciiTheme="minorHAnsi" w:hAnsiTheme="minorHAnsi" w:cstheme="minorHAnsi"/>
+                <w:sz w:val="22"/>
+                <w:szCs w:val="22"/>
+              </w:rPr>
               <w:t>8</w:t>
             </w:r>
           </w:p>
@@ -7850,9 +8294,20 @@
           </w:tcPr>
           <w:p>
             <w:pPr>
+              <w:spacing w:line="276" w:lineRule="auto"/>
               <w:cnfStyle w:val="000000000000" w:firstRow="0" w:lastRow="0" w:firstColumn="0" w:lastColumn="0" w:oddVBand="0" w:evenVBand="0" w:oddHBand="0" w:evenHBand="0" w:firstRowFirstColumn="0" w:firstRowLastColumn="0" w:lastRowFirstColumn="0" w:lastRowLastColumn="0"/>
-            </w:pPr>
-            <w:r>
+              <w:rPr>
+                <w:rFonts w:asciiTheme="minorHAnsi" w:hAnsiTheme="minorHAnsi" w:cstheme="minorHAnsi"/>
+                <w:sz w:val="22"/>
+                <w:szCs w:val="22"/>
+              </w:rPr>
+            </w:pPr>
+            <w:r>
+              <w:rPr>
+                <w:rFonts w:asciiTheme="minorHAnsi" w:hAnsiTheme="minorHAnsi" w:cstheme="minorHAnsi"/>
+                <w:sz w:val="22"/>
+                <w:szCs w:val="22"/>
+              </w:rPr>
               <w:t>2019-01-17</w:t>
             </w:r>
           </w:p>
@@ -7863,10 +8318,21 @@
           </w:tcPr>
           <w:p>
             <w:pPr>
+              <w:spacing w:line="276" w:lineRule="auto"/>
               <w:jc w:val="right"/>
               <w:cnfStyle w:val="000000000000" w:firstRow="0" w:lastRow="0" w:firstColumn="0" w:lastColumn="0" w:oddVBand="0" w:evenVBand="0" w:oddHBand="0" w:evenHBand="0" w:firstRowFirstColumn="0" w:firstRowLastColumn="0" w:lastRowFirstColumn="0" w:lastRowLastColumn="0"/>
-            </w:pPr>
-            <w:r>
+              <w:rPr>
+                <w:rFonts w:asciiTheme="minorHAnsi" w:hAnsiTheme="minorHAnsi" w:cstheme="minorHAnsi"/>
+                <w:sz w:val="22"/>
+                <w:szCs w:val="22"/>
+              </w:rPr>
+            </w:pPr>
+            <w:r>
+              <w:rPr>
+                <w:rFonts w:asciiTheme="minorHAnsi" w:hAnsiTheme="minorHAnsi" w:cstheme="minorHAnsi"/>
+                <w:sz w:val="22"/>
+                <w:szCs w:val="22"/>
+              </w:rPr>
               <w:t>3.0</w:t>
             </w:r>
           </w:p>
@@ -7877,10 +8343,21 @@
           </w:tcPr>
           <w:p>
             <w:pPr>
+              <w:spacing w:line="276" w:lineRule="auto"/>
               <w:jc w:val="right"/>
               <w:cnfStyle w:val="000000000000" w:firstRow="0" w:lastRow="0" w:firstColumn="0" w:lastColumn="0" w:oddVBand="0" w:evenVBand="0" w:oddHBand="0" w:evenHBand="0" w:firstRowFirstColumn="0" w:firstRowLastColumn="0" w:lastRowFirstColumn="0" w:lastRowLastColumn="0"/>
-            </w:pPr>
-            <w:r>
+              <w:rPr>
+                <w:rFonts w:asciiTheme="minorHAnsi" w:hAnsiTheme="minorHAnsi" w:cstheme="minorHAnsi"/>
+                <w:sz w:val="22"/>
+                <w:szCs w:val="22"/>
+              </w:rPr>
+            </w:pPr>
+            <w:r>
+              <w:rPr>
+                <w:rFonts w:asciiTheme="minorHAnsi" w:hAnsiTheme="minorHAnsi" w:cstheme="minorHAnsi"/>
+                <w:sz w:val="22"/>
+                <w:szCs w:val="22"/>
+              </w:rPr>
               <w:t>68.7</w:t>
             </w:r>
           </w:p>
@@ -7892,9 +8369,20 @@
           </w:tcPr>
           <w:p>
             <w:pPr>
+              <w:spacing w:line="276" w:lineRule="auto"/>
               <w:jc w:val="right"/>
-            </w:pPr>
-            <w:r>
+              <w:rPr>
+                <w:rFonts w:asciiTheme="minorHAnsi" w:hAnsiTheme="minorHAnsi" w:cstheme="minorHAnsi"/>
+                <w:sz w:val="22"/>
+                <w:szCs w:val="22"/>
+              </w:rPr>
+            </w:pPr>
+            <w:r>
+              <w:rPr>
+                <w:rFonts w:asciiTheme="minorHAnsi" w:hAnsiTheme="minorHAnsi" w:cstheme="minorHAnsi"/>
+                <w:sz w:val="22"/>
+                <w:szCs w:val="22"/>
+              </w:rPr>
               <w:t>23</w:t>
             </w:r>
           </w:p>
@@ -7908,13 +8396,23 @@
           <w:tcPr>
             <w:cnfStyle w:val="001000000000" w:firstRow="0" w:lastRow="0" w:firstColumn="1" w:lastColumn="0" w:oddVBand="0" w:evenVBand="0" w:oddHBand="0" w:evenHBand="0" w:firstRowFirstColumn="0" w:firstRowLastColumn="0" w:lastRowFirstColumn="0" w:lastRowLastColumn="0"/>
             <w:tcW w:w="0" w:type="auto"/>
-            <w:shd w:val="clear" w:color="auto" w:fill="auto"/>
-          </w:tcPr>
-          <w:p>
-            <w:pPr>
+          </w:tcPr>
+          <w:p>
+            <w:pPr>
+              <w:spacing w:line="276" w:lineRule="auto"/>
               <w:jc w:val="right"/>
-            </w:pPr>
-            <w:r>
+              <w:rPr>
+                <w:rFonts w:asciiTheme="minorHAnsi" w:hAnsiTheme="minorHAnsi" w:cstheme="minorHAnsi"/>
+                <w:sz w:val="22"/>
+                <w:szCs w:val="22"/>
+              </w:rPr>
+            </w:pPr>
+            <w:r>
+              <w:rPr>
+                <w:rFonts w:asciiTheme="minorHAnsi" w:hAnsiTheme="minorHAnsi" w:cstheme="minorHAnsi"/>
+                <w:sz w:val="22"/>
+                <w:szCs w:val="22"/>
+              </w:rPr>
               <w:t>9</w:t>
             </w:r>
           </w:p>
@@ -7922,13 +8420,23 @@
         <w:tc>
           <w:tcPr>
             <w:tcW w:w="0" w:type="auto"/>
-            <w:shd w:val="clear" w:color="auto" w:fill="auto"/>
-          </w:tcPr>
-          <w:p>
-            <w:pPr>
+          </w:tcPr>
+          <w:p>
+            <w:pPr>
+              <w:spacing w:line="276" w:lineRule="auto"/>
               <w:cnfStyle w:val="000000100000" w:firstRow="0" w:lastRow="0" w:firstColumn="0" w:lastColumn="0" w:oddVBand="0" w:evenVBand="0" w:oddHBand="1" w:evenHBand="0" w:firstRowFirstColumn="0" w:firstRowLastColumn="0" w:lastRowFirstColumn="0" w:lastRowLastColumn="0"/>
-            </w:pPr>
-            <w:r>
+              <w:rPr>
+                <w:rFonts w:asciiTheme="minorHAnsi" w:hAnsiTheme="minorHAnsi" w:cstheme="minorHAnsi"/>
+                <w:sz w:val="22"/>
+                <w:szCs w:val="22"/>
+              </w:rPr>
+            </w:pPr>
+            <w:r>
+              <w:rPr>
+                <w:rFonts w:asciiTheme="minorHAnsi" w:hAnsiTheme="minorHAnsi" w:cstheme="minorHAnsi"/>
+                <w:sz w:val="22"/>
+                <w:szCs w:val="22"/>
+              </w:rPr>
               <w:t>2019-09-12</w:t>
             </w:r>
           </w:p>
@@ -7936,14 +8444,24 @@
         <w:tc>
           <w:tcPr>
             <w:tcW w:w="0" w:type="auto"/>
-            <w:shd w:val="clear" w:color="auto" w:fill="auto"/>
-          </w:tcPr>
-          <w:p>
-            <w:pPr>
+          </w:tcPr>
+          <w:p>
+            <w:pPr>
+              <w:spacing w:line="276" w:lineRule="auto"/>
               <w:jc w:val="right"/>
               <w:cnfStyle w:val="000000100000" w:firstRow="0" w:lastRow="0" w:firstColumn="0" w:lastColumn="0" w:oddVBand="0" w:evenVBand="0" w:oddHBand="1" w:evenHBand="0" w:firstRowFirstColumn="0" w:firstRowLastColumn="0" w:lastRowFirstColumn="0" w:lastRowLastColumn="0"/>
-            </w:pPr>
-            <w:r>
+              <w:rPr>
+                <w:rFonts w:asciiTheme="minorHAnsi" w:hAnsiTheme="minorHAnsi" w:cstheme="minorHAnsi"/>
+                <w:sz w:val="22"/>
+                <w:szCs w:val="22"/>
+              </w:rPr>
+            </w:pPr>
+            <w:r>
+              <w:rPr>
+                <w:rFonts w:asciiTheme="minorHAnsi" w:hAnsiTheme="minorHAnsi" w:cstheme="minorHAnsi"/>
+                <w:sz w:val="22"/>
+                <w:szCs w:val="22"/>
+              </w:rPr>
               <w:t>3.1</w:t>
             </w:r>
           </w:p>
@@ -7951,14 +8469,24 @@
         <w:tc>
           <w:tcPr>
             <w:tcW w:w="0" w:type="auto"/>
-            <w:shd w:val="clear" w:color="auto" w:fill="auto"/>
-          </w:tcPr>
-          <w:p>
-            <w:pPr>
+          </w:tcPr>
+          <w:p>
+            <w:pPr>
+              <w:spacing w:line="276" w:lineRule="auto"/>
               <w:jc w:val="right"/>
               <w:cnfStyle w:val="000000100000" w:firstRow="0" w:lastRow="0" w:firstColumn="0" w:lastColumn="0" w:oddVBand="0" w:evenVBand="0" w:oddHBand="1" w:evenHBand="0" w:firstRowFirstColumn="0" w:firstRowLastColumn="0" w:lastRowFirstColumn="0" w:lastRowLastColumn="0"/>
-            </w:pPr>
-            <w:r>
+              <w:rPr>
+                <w:rFonts w:asciiTheme="minorHAnsi" w:hAnsiTheme="minorHAnsi" w:cstheme="minorHAnsi"/>
+                <w:sz w:val="22"/>
+                <w:szCs w:val="22"/>
+              </w:rPr>
+            </w:pPr>
+            <w:r>
+              <w:rPr>
+                <w:rFonts w:asciiTheme="minorHAnsi" w:hAnsiTheme="minorHAnsi" w:cstheme="minorHAnsi"/>
+                <w:sz w:val="22"/>
+                <w:szCs w:val="22"/>
+              </w:rPr>
               <w:t>58.4</w:t>
             </w:r>
           </w:p>
@@ -7967,13 +8495,23 @@
           <w:tcPr>
             <w:cnfStyle w:val="000100000000" w:firstRow="0" w:lastRow="0" w:firstColumn="0" w:lastColumn="1" w:oddVBand="0" w:evenVBand="0" w:oddHBand="0" w:evenHBand="0" w:firstRowFirstColumn="0" w:firstRowLastColumn="0" w:lastRowFirstColumn="0" w:lastRowLastColumn="0"/>
             <w:tcW w:w="0" w:type="auto"/>
-            <w:shd w:val="clear" w:color="auto" w:fill="auto"/>
-          </w:tcPr>
-          <w:p>
-            <w:pPr>
+          </w:tcPr>
+          <w:p>
+            <w:pPr>
+              <w:spacing w:line="276" w:lineRule="auto"/>
               <w:jc w:val="right"/>
-            </w:pPr>
-            <w:r>
+              <w:rPr>
+                <w:rFonts w:asciiTheme="minorHAnsi" w:hAnsiTheme="minorHAnsi" w:cstheme="minorHAnsi"/>
+                <w:sz w:val="22"/>
+                <w:szCs w:val="22"/>
+              </w:rPr>
+            </w:pPr>
+            <w:r>
+              <w:rPr>
+                <w:rFonts w:asciiTheme="minorHAnsi" w:hAnsiTheme="minorHAnsi" w:cstheme="minorHAnsi"/>
+                <w:sz w:val="22"/>
+                <w:szCs w:val="22"/>
+              </w:rPr>
               <w:t>19</w:t>
             </w:r>
           </w:p>
@@ -7987,9 +8525,20 @@
           </w:tcPr>
           <w:p>
             <w:pPr>
+              <w:spacing w:line="276" w:lineRule="auto"/>
               <w:jc w:val="right"/>
-            </w:pPr>
-            <w:r>
+              <w:rPr>
+                <w:rFonts w:asciiTheme="minorHAnsi" w:hAnsiTheme="minorHAnsi" w:cstheme="minorHAnsi"/>
+                <w:sz w:val="22"/>
+                <w:szCs w:val="22"/>
+              </w:rPr>
+            </w:pPr>
+            <w:r>
+              <w:rPr>
+                <w:rFonts w:asciiTheme="minorHAnsi" w:hAnsiTheme="minorHAnsi" w:cstheme="minorHAnsi"/>
+                <w:sz w:val="22"/>
+                <w:szCs w:val="22"/>
+              </w:rPr>
               <w:t>10</w:t>
             </w:r>
           </w:p>
@@ -8000,9 +8549,20 @@
           </w:tcPr>
           <w:p>
             <w:pPr>
+              <w:spacing w:line="276" w:lineRule="auto"/>
               <w:cnfStyle w:val="000000000000" w:firstRow="0" w:lastRow="0" w:firstColumn="0" w:lastColumn="0" w:oddVBand="0" w:evenVBand="0" w:oddHBand="0" w:evenHBand="0" w:firstRowFirstColumn="0" w:firstRowLastColumn="0" w:lastRowFirstColumn="0" w:lastRowLastColumn="0"/>
-            </w:pPr>
-            <w:r>
+              <w:rPr>
+                <w:rFonts w:asciiTheme="minorHAnsi" w:hAnsiTheme="minorHAnsi" w:cstheme="minorHAnsi"/>
+                <w:sz w:val="22"/>
+                <w:szCs w:val="22"/>
+              </w:rPr>
+            </w:pPr>
+            <w:r>
+              <w:rPr>
+                <w:rFonts w:asciiTheme="minorHAnsi" w:hAnsiTheme="minorHAnsi" w:cstheme="minorHAnsi"/>
+                <w:sz w:val="22"/>
+                <w:szCs w:val="22"/>
+              </w:rPr>
               <w:t>2019-10-15</w:t>
             </w:r>
           </w:p>
@@ -8013,10 +8573,21 @@
           </w:tcPr>
           <w:p>
             <w:pPr>
+              <w:spacing w:line="276" w:lineRule="auto"/>
               <w:jc w:val="right"/>
               <w:cnfStyle w:val="000000000000" w:firstRow="0" w:lastRow="0" w:firstColumn="0" w:lastColumn="0" w:oddVBand="0" w:evenVBand="0" w:oddHBand="0" w:evenHBand="0" w:firstRowFirstColumn="0" w:firstRowLastColumn="0" w:lastRowFirstColumn="0" w:lastRowLastColumn="0"/>
-            </w:pPr>
-            <w:r>
+              <w:rPr>
+                <w:rFonts w:asciiTheme="minorHAnsi" w:hAnsiTheme="minorHAnsi" w:cstheme="minorHAnsi"/>
+                <w:sz w:val="22"/>
+                <w:szCs w:val="22"/>
+              </w:rPr>
+            </w:pPr>
+            <w:r>
+              <w:rPr>
+                <w:rFonts w:asciiTheme="minorHAnsi" w:hAnsiTheme="minorHAnsi" w:cstheme="minorHAnsi"/>
+                <w:sz w:val="22"/>
+                <w:szCs w:val="22"/>
+              </w:rPr>
               <w:t>6.4</w:t>
             </w:r>
           </w:p>
@@ -8027,10 +8598,21 @@
           </w:tcPr>
           <w:p>
             <w:pPr>
+              <w:spacing w:line="276" w:lineRule="auto"/>
               <w:jc w:val="right"/>
               <w:cnfStyle w:val="000000000000" w:firstRow="0" w:lastRow="0" w:firstColumn="0" w:lastColumn="0" w:oddVBand="0" w:evenVBand="0" w:oddHBand="0" w:evenHBand="0" w:firstRowFirstColumn="0" w:firstRowLastColumn="0" w:lastRowFirstColumn="0" w:lastRowLastColumn="0"/>
-            </w:pPr>
-            <w:r>
+              <w:rPr>
+                <w:rFonts w:asciiTheme="minorHAnsi" w:hAnsiTheme="minorHAnsi" w:cstheme="minorHAnsi"/>
+                <w:sz w:val="22"/>
+                <w:szCs w:val="22"/>
+              </w:rPr>
+            </w:pPr>
+            <w:r>
+              <w:rPr>
+                <w:rFonts w:asciiTheme="minorHAnsi" w:hAnsiTheme="minorHAnsi" w:cstheme="minorHAnsi"/>
+                <w:sz w:val="22"/>
+                <w:szCs w:val="22"/>
+              </w:rPr>
               <w:t>136.2</w:t>
             </w:r>
           </w:p>
@@ -8042,9 +8624,20 @@
           </w:tcPr>
           <w:p>
             <w:pPr>
+              <w:spacing w:line="276" w:lineRule="auto"/>
               <w:jc w:val="right"/>
-            </w:pPr>
-            <w:r>
+              <w:rPr>
+                <w:rFonts w:asciiTheme="minorHAnsi" w:hAnsiTheme="minorHAnsi" w:cstheme="minorHAnsi"/>
+                <w:sz w:val="22"/>
+                <w:szCs w:val="22"/>
+              </w:rPr>
+            </w:pPr>
+            <w:r>
+              <w:rPr>
+                <w:rFonts w:asciiTheme="minorHAnsi" w:hAnsiTheme="minorHAnsi" w:cstheme="minorHAnsi"/>
+                <w:sz w:val="22"/>
+                <w:szCs w:val="22"/>
+              </w:rPr>
               <w:t>21</w:t>
             </w:r>
           </w:p>
@@ -8058,13 +8651,23 @@
           <w:tcPr>
             <w:cnfStyle w:val="001000000000" w:firstRow="0" w:lastRow="0" w:firstColumn="1" w:lastColumn="0" w:oddVBand="0" w:evenVBand="0" w:oddHBand="0" w:evenHBand="0" w:firstRowFirstColumn="0" w:firstRowLastColumn="0" w:lastRowFirstColumn="0" w:lastRowLastColumn="0"/>
             <w:tcW w:w="0" w:type="auto"/>
-            <w:shd w:val="clear" w:color="auto" w:fill="auto"/>
-          </w:tcPr>
-          <w:p>
-            <w:pPr>
+          </w:tcPr>
+          <w:p>
+            <w:pPr>
+              <w:spacing w:line="276" w:lineRule="auto"/>
               <w:jc w:val="right"/>
-            </w:pPr>
-            <w:r>
+              <w:rPr>
+                <w:rFonts w:asciiTheme="minorHAnsi" w:hAnsiTheme="minorHAnsi" w:cstheme="minorHAnsi"/>
+                <w:sz w:val="22"/>
+                <w:szCs w:val="22"/>
+              </w:rPr>
+            </w:pPr>
+            <w:r>
+              <w:rPr>
+                <w:rFonts w:asciiTheme="minorHAnsi" w:hAnsiTheme="minorHAnsi" w:cstheme="minorHAnsi"/>
+                <w:sz w:val="22"/>
+                <w:szCs w:val="22"/>
+              </w:rPr>
               <w:t>11</w:t>
             </w:r>
           </w:p>
@@ -8072,13 +8675,23 @@
         <w:tc>
           <w:tcPr>
             <w:tcW w:w="0" w:type="auto"/>
-            <w:shd w:val="clear" w:color="auto" w:fill="auto"/>
-          </w:tcPr>
-          <w:p>
-            <w:pPr>
+          </w:tcPr>
+          <w:p>
+            <w:pPr>
+              <w:spacing w:line="276" w:lineRule="auto"/>
               <w:cnfStyle w:val="000000100000" w:firstRow="0" w:lastRow="0" w:firstColumn="0" w:lastColumn="0" w:oddVBand="0" w:evenVBand="0" w:oddHBand="1" w:evenHBand="0" w:firstRowFirstColumn="0" w:firstRowLastColumn="0" w:lastRowFirstColumn="0" w:lastRowLastColumn="0"/>
-            </w:pPr>
-            <w:r>
+              <w:rPr>
+                <w:rFonts w:asciiTheme="minorHAnsi" w:hAnsiTheme="minorHAnsi" w:cstheme="minorHAnsi"/>
+                <w:sz w:val="22"/>
+                <w:szCs w:val="22"/>
+              </w:rPr>
+            </w:pPr>
+            <w:r>
+              <w:rPr>
+                <w:rFonts w:asciiTheme="minorHAnsi" w:hAnsiTheme="minorHAnsi" w:cstheme="minorHAnsi"/>
+                <w:sz w:val="22"/>
+                <w:szCs w:val="22"/>
+              </w:rPr>
               <w:t>2019-11-15</w:t>
             </w:r>
           </w:p>
@@ -8086,14 +8699,24 @@
         <w:tc>
           <w:tcPr>
             <w:tcW w:w="0" w:type="auto"/>
-            <w:shd w:val="clear" w:color="auto" w:fill="auto"/>
-          </w:tcPr>
-          <w:p>
-            <w:pPr>
+          </w:tcPr>
+          <w:p>
+            <w:pPr>
+              <w:spacing w:line="276" w:lineRule="auto"/>
               <w:jc w:val="right"/>
               <w:cnfStyle w:val="000000100000" w:firstRow="0" w:lastRow="0" w:firstColumn="0" w:lastColumn="0" w:oddVBand="0" w:evenVBand="0" w:oddHBand="1" w:evenHBand="0" w:firstRowFirstColumn="0" w:firstRowLastColumn="0" w:lastRowFirstColumn="0" w:lastRowLastColumn="0"/>
-            </w:pPr>
-            <w:r>
+              <w:rPr>
+                <w:rFonts w:asciiTheme="minorHAnsi" w:hAnsiTheme="minorHAnsi" w:cstheme="minorHAnsi"/>
+                <w:sz w:val="22"/>
+                <w:szCs w:val="22"/>
+              </w:rPr>
+            </w:pPr>
+            <w:r>
+              <w:rPr>
+                <w:rFonts w:asciiTheme="minorHAnsi" w:hAnsiTheme="minorHAnsi" w:cstheme="minorHAnsi"/>
+                <w:sz w:val="22"/>
+                <w:szCs w:val="22"/>
+              </w:rPr>
               <w:t>2.3</w:t>
             </w:r>
           </w:p>
@@ -8101,14 +8724,24 @@
         <w:tc>
           <w:tcPr>
             <w:tcW w:w="0" w:type="auto"/>
-            <w:shd w:val="clear" w:color="auto" w:fill="auto"/>
-          </w:tcPr>
-          <w:p>
-            <w:pPr>
+          </w:tcPr>
+          <w:p>
+            <w:pPr>
+              <w:spacing w:line="276" w:lineRule="auto"/>
               <w:jc w:val="right"/>
               <w:cnfStyle w:val="000000100000" w:firstRow="0" w:lastRow="0" w:firstColumn="0" w:lastColumn="0" w:oddVBand="0" w:evenVBand="0" w:oddHBand="1" w:evenHBand="0" w:firstRowFirstColumn="0" w:firstRowLastColumn="0" w:lastRowFirstColumn="0" w:lastRowLastColumn="0"/>
-            </w:pPr>
-            <w:r>
+              <w:rPr>
+                <w:rFonts w:asciiTheme="minorHAnsi" w:hAnsiTheme="minorHAnsi" w:cstheme="minorHAnsi"/>
+                <w:sz w:val="22"/>
+                <w:szCs w:val="22"/>
+              </w:rPr>
+            </w:pPr>
+            <w:r>
+              <w:rPr>
+                <w:rFonts w:asciiTheme="minorHAnsi" w:hAnsiTheme="minorHAnsi" w:cstheme="minorHAnsi"/>
+                <w:sz w:val="22"/>
+                <w:szCs w:val="22"/>
+              </w:rPr>
               <w:t>67.6</w:t>
             </w:r>
           </w:p>
@@ -8117,13 +8750,23 @@
           <w:tcPr>
             <w:cnfStyle w:val="000100000000" w:firstRow="0" w:lastRow="0" w:firstColumn="0" w:lastColumn="1" w:oddVBand="0" w:evenVBand="0" w:oddHBand="0" w:evenHBand="0" w:firstRowFirstColumn="0" w:firstRowLastColumn="0" w:lastRowFirstColumn="0" w:lastRowLastColumn="0"/>
             <w:tcW w:w="0" w:type="auto"/>
-            <w:shd w:val="clear" w:color="auto" w:fill="auto"/>
-          </w:tcPr>
-          <w:p>
-            <w:pPr>
+          </w:tcPr>
+          <w:p>
+            <w:pPr>
+              <w:spacing w:line="276" w:lineRule="auto"/>
               <w:jc w:val="right"/>
-            </w:pPr>
-            <w:r>
+              <w:rPr>
+                <w:rFonts w:asciiTheme="minorHAnsi" w:hAnsiTheme="minorHAnsi" w:cstheme="minorHAnsi"/>
+                <w:sz w:val="22"/>
+                <w:szCs w:val="22"/>
+              </w:rPr>
+            </w:pPr>
+            <w:r>
+              <w:rPr>
+                <w:rFonts w:asciiTheme="minorHAnsi" w:hAnsiTheme="minorHAnsi" w:cstheme="minorHAnsi"/>
+                <w:sz w:val="22"/>
+                <w:szCs w:val="22"/>
+              </w:rPr>
               <w:t>29</w:t>
             </w:r>
           </w:p>
@@ -8137,9 +8780,20 @@
           </w:tcPr>
           <w:p>
             <w:pPr>
+              <w:spacing w:line="276" w:lineRule="auto"/>
               <w:jc w:val="right"/>
-            </w:pPr>
-            <w:r>
+              <w:rPr>
+                <w:rFonts w:asciiTheme="minorHAnsi" w:hAnsiTheme="minorHAnsi" w:cstheme="minorHAnsi"/>
+                <w:sz w:val="22"/>
+                <w:szCs w:val="22"/>
+              </w:rPr>
+            </w:pPr>
+            <w:r>
+              <w:rPr>
+                <w:rFonts w:asciiTheme="minorHAnsi" w:hAnsiTheme="minorHAnsi" w:cstheme="minorHAnsi"/>
+                <w:sz w:val="22"/>
+                <w:szCs w:val="22"/>
+              </w:rPr>
               <w:t>12</w:t>
             </w:r>
           </w:p>
@@ -8150,9 +8804,20 @@
           </w:tcPr>
           <w:p>
             <w:pPr>
+              <w:spacing w:line="276" w:lineRule="auto"/>
               <w:cnfStyle w:val="000000000000" w:firstRow="0" w:lastRow="0" w:firstColumn="0" w:lastColumn="0" w:oddVBand="0" w:evenVBand="0" w:oddHBand="0" w:evenHBand="0" w:firstRowFirstColumn="0" w:firstRowLastColumn="0" w:lastRowFirstColumn="0" w:lastRowLastColumn="0"/>
-            </w:pPr>
-            <w:r>
+              <w:rPr>
+                <w:rFonts w:asciiTheme="minorHAnsi" w:hAnsiTheme="minorHAnsi" w:cstheme="minorHAnsi"/>
+                <w:sz w:val="22"/>
+                <w:szCs w:val="22"/>
+              </w:rPr>
+            </w:pPr>
+            <w:r>
+              <w:rPr>
+                <w:rFonts w:asciiTheme="minorHAnsi" w:hAnsiTheme="minorHAnsi" w:cstheme="minorHAnsi"/>
+                <w:sz w:val="22"/>
+                <w:szCs w:val="22"/>
+              </w:rPr>
               <w:t>2019-12-10</w:t>
             </w:r>
           </w:p>
@@ -8163,10 +8828,21 @@
           </w:tcPr>
           <w:p>
             <w:pPr>
+              <w:spacing w:line="276" w:lineRule="auto"/>
               <w:jc w:val="right"/>
               <w:cnfStyle w:val="000000000000" w:firstRow="0" w:lastRow="0" w:firstColumn="0" w:lastColumn="0" w:oddVBand="0" w:evenVBand="0" w:oddHBand="0" w:evenHBand="0" w:firstRowFirstColumn="0" w:firstRowLastColumn="0" w:lastRowFirstColumn="0" w:lastRowLastColumn="0"/>
-            </w:pPr>
-            <w:r>
+              <w:rPr>
+                <w:rFonts w:asciiTheme="minorHAnsi" w:hAnsiTheme="minorHAnsi" w:cstheme="minorHAnsi"/>
+                <w:sz w:val="22"/>
+                <w:szCs w:val="22"/>
+              </w:rPr>
+            </w:pPr>
+            <w:r>
+              <w:rPr>
+                <w:rFonts w:asciiTheme="minorHAnsi" w:hAnsiTheme="minorHAnsi" w:cstheme="minorHAnsi"/>
+                <w:sz w:val="22"/>
+                <w:szCs w:val="22"/>
+              </w:rPr>
               <w:t>3.1</w:t>
             </w:r>
           </w:p>
@@ -8177,10 +8853,21 @@
           </w:tcPr>
           <w:p>
             <w:pPr>
+              <w:spacing w:line="276" w:lineRule="auto"/>
               <w:jc w:val="right"/>
               <w:cnfStyle w:val="000000000000" w:firstRow="0" w:lastRow="0" w:firstColumn="0" w:lastColumn="0" w:oddVBand="0" w:evenVBand="0" w:oddHBand="0" w:evenHBand="0" w:firstRowFirstColumn="0" w:firstRowLastColumn="0" w:lastRowFirstColumn="0" w:lastRowLastColumn="0"/>
-            </w:pPr>
-            <w:r>
+              <w:rPr>
+                <w:rFonts w:asciiTheme="minorHAnsi" w:hAnsiTheme="minorHAnsi" w:cstheme="minorHAnsi"/>
+                <w:sz w:val="22"/>
+                <w:szCs w:val="22"/>
+              </w:rPr>
+            </w:pPr>
+            <w:r>
+              <w:rPr>
+                <w:rFonts w:asciiTheme="minorHAnsi" w:hAnsiTheme="minorHAnsi" w:cstheme="minorHAnsi"/>
+                <w:sz w:val="22"/>
+                <w:szCs w:val="22"/>
+              </w:rPr>
               <w:t>70.4</w:t>
             </w:r>
           </w:p>
@@ -8192,9 +8879,20 @@
           </w:tcPr>
           <w:p>
             <w:pPr>
+              <w:spacing w:line="276" w:lineRule="auto"/>
               <w:jc w:val="right"/>
-            </w:pPr>
-            <w:r>
+              <w:rPr>
+                <w:rFonts w:asciiTheme="minorHAnsi" w:hAnsiTheme="minorHAnsi" w:cstheme="minorHAnsi"/>
+                <w:sz w:val="22"/>
+                <w:szCs w:val="22"/>
+              </w:rPr>
+            </w:pPr>
+            <w:r>
+              <w:rPr>
+                <w:rFonts w:asciiTheme="minorHAnsi" w:hAnsiTheme="minorHAnsi" w:cstheme="minorHAnsi"/>
+                <w:sz w:val="22"/>
+                <w:szCs w:val="22"/>
+              </w:rPr>
               <w:t>23</w:t>
             </w:r>
           </w:p>
@@ -8208,13 +8906,23 @@
           <w:tcPr>
             <w:cnfStyle w:val="001000000000" w:firstRow="0" w:lastRow="0" w:firstColumn="1" w:lastColumn="0" w:oddVBand="0" w:evenVBand="0" w:oddHBand="0" w:evenHBand="0" w:firstRowFirstColumn="0" w:firstRowLastColumn="0" w:lastRowFirstColumn="0" w:lastRowLastColumn="0"/>
             <w:tcW w:w="0" w:type="auto"/>
-            <w:shd w:val="clear" w:color="auto" w:fill="auto"/>
-          </w:tcPr>
-          <w:p>
-            <w:pPr>
+          </w:tcPr>
+          <w:p>
+            <w:pPr>
+              <w:spacing w:line="276" w:lineRule="auto"/>
               <w:jc w:val="right"/>
-            </w:pPr>
-            <w:r>
+              <w:rPr>
+                <w:rFonts w:asciiTheme="minorHAnsi" w:hAnsiTheme="minorHAnsi" w:cstheme="minorHAnsi"/>
+                <w:sz w:val="22"/>
+                <w:szCs w:val="22"/>
+              </w:rPr>
+            </w:pPr>
+            <w:r>
+              <w:rPr>
+                <w:rFonts w:asciiTheme="minorHAnsi" w:hAnsiTheme="minorHAnsi" w:cstheme="minorHAnsi"/>
+                <w:sz w:val="22"/>
+                <w:szCs w:val="22"/>
+              </w:rPr>
               <w:t>13</w:t>
             </w:r>
           </w:p>
@@ -8222,13 +8930,23 @@
         <w:tc>
           <w:tcPr>
             <w:tcW w:w="0" w:type="auto"/>
-            <w:shd w:val="clear" w:color="auto" w:fill="auto"/>
-          </w:tcPr>
-          <w:p>
-            <w:pPr>
+          </w:tcPr>
+          <w:p>
+            <w:pPr>
+              <w:spacing w:line="276" w:lineRule="auto"/>
               <w:cnfStyle w:val="000000100000" w:firstRow="0" w:lastRow="0" w:firstColumn="0" w:lastColumn="0" w:oddVBand="0" w:evenVBand="0" w:oddHBand="1" w:evenHBand="0" w:firstRowFirstColumn="0" w:firstRowLastColumn="0" w:lastRowFirstColumn="0" w:lastRowLastColumn="0"/>
-            </w:pPr>
-            <w:r>
+              <w:rPr>
+                <w:rFonts w:asciiTheme="minorHAnsi" w:hAnsiTheme="minorHAnsi" w:cstheme="minorHAnsi"/>
+                <w:sz w:val="22"/>
+                <w:szCs w:val="22"/>
+              </w:rPr>
+            </w:pPr>
+            <w:r>
+              <w:rPr>
+                <w:rFonts w:asciiTheme="minorHAnsi" w:hAnsiTheme="minorHAnsi" w:cstheme="minorHAnsi"/>
+                <w:sz w:val="22"/>
+                <w:szCs w:val="22"/>
+              </w:rPr>
               <w:t>2019-12-18</w:t>
             </w:r>
           </w:p>
@@ -8236,14 +8954,24 @@
         <w:tc>
           <w:tcPr>
             <w:tcW w:w="0" w:type="auto"/>
-            <w:shd w:val="clear" w:color="auto" w:fill="auto"/>
-          </w:tcPr>
-          <w:p>
-            <w:pPr>
+          </w:tcPr>
+          <w:p>
+            <w:pPr>
+              <w:spacing w:line="276" w:lineRule="auto"/>
               <w:jc w:val="right"/>
               <w:cnfStyle w:val="000000100000" w:firstRow="0" w:lastRow="0" w:firstColumn="0" w:lastColumn="0" w:oddVBand="0" w:evenVBand="0" w:oddHBand="1" w:evenHBand="0" w:firstRowFirstColumn="0" w:firstRowLastColumn="0" w:lastRowFirstColumn="0" w:lastRowLastColumn="0"/>
-            </w:pPr>
-            <w:r>
+              <w:rPr>
+                <w:rFonts w:asciiTheme="minorHAnsi" w:hAnsiTheme="minorHAnsi" w:cstheme="minorHAnsi"/>
+                <w:sz w:val="22"/>
+                <w:szCs w:val="22"/>
+              </w:rPr>
+            </w:pPr>
+            <w:r>
+              <w:rPr>
+                <w:rFonts w:asciiTheme="minorHAnsi" w:hAnsiTheme="minorHAnsi" w:cstheme="minorHAnsi"/>
+                <w:sz w:val="22"/>
+                <w:szCs w:val="22"/>
+              </w:rPr>
               <w:t>4.1</w:t>
             </w:r>
           </w:p>
@@ -8251,14 +8979,24 @@
         <w:tc>
           <w:tcPr>
             <w:tcW w:w="0" w:type="auto"/>
-            <w:shd w:val="clear" w:color="auto" w:fill="auto"/>
-          </w:tcPr>
-          <w:p>
-            <w:pPr>
+          </w:tcPr>
+          <w:p>
+            <w:pPr>
+              <w:spacing w:line="276" w:lineRule="auto"/>
               <w:jc w:val="right"/>
               <w:cnfStyle w:val="000000100000" w:firstRow="0" w:lastRow="0" w:firstColumn="0" w:lastColumn="0" w:oddVBand="0" w:evenVBand="0" w:oddHBand="1" w:evenHBand="0" w:firstRowFirstColumn="0" w:firstRowLastColumn="0" w:lastRowFirstColumn="0" w:lastRowLastColumn="0"/>
-            </w:pPr>
-            <w:r>
+              <w:rPr>
+                <w:rFonts w:asciiTheme="minorHAnsi" w:hAnsiTheme="minorHAnsi" w:cstheme="minorHAnsi"/>
+                <w:sz w:val="22"/>
+                <w:szCs w:val="22"/>
+              </w:rPr>
+            </w:pPr>
+            <w:r>
+              <w:rPr>
+                <w:rFonts w:asciiTheme="minorHAnsi" w:hAnsiTheme="minorHAnsi" w:cstheme="minorHAnsi"/>
+                <w:sz w:val="22"/>
+                <w:szCs w:val="22"/>
+              </w:rPr>
               <w:t>112.1</w:t>
             </w:r>
           </w:p>
@@ -8267,13 +9005,23 @@
           <w:tcPr>
             <w:cnfStyle w:val="000100000000" w:firstRow="0" w:lastRow="0" w:firstColumn="0" w:lastColumn="1" w:oddVBand="0" w:evenVBand="0" w:oddHBand="0" w:evenHBand="0" w:firstRowFirstColumn="0" w:firstRowLastColumn="0" w:lastRowFirstColumn="0" w:lastRowLastColumn="0"/>
             <w:tcW w:w="0" w:type="auto"/>
-            <w:shd w:val="clear" w:color="auto" w:fill="auto"/>
-          </w:tcPr>
-          <w:p>
-            <w:pPr>
+          </w:tcPr>
+          <w:p>
+            <w:pPr>
+              <w:spacing w:line="276" w:lineRule="auto"/>
               <w:jc w:val="right"/>
-            </w:pPr>
-            <w:r>
+              <w:rPr>
+                <w:rFonts w:asciiTheme="minorHAnsi" w:hAnsiTheme="minorHAnsi" w:cstheme="minorHAnsi"/>
+                <w:sz w:val="22"/>
+                <w:szCs w:val="22"/>
+              </w:rPr>
+            </w:pPr>
+            <w:r>
+              <w:rPr>
+                <w:rFonts w:asciiTheme="minorHAnsi" w:hAnsiTheme="minorHAnsi" w:cstheme="minorHAnsi"/>
+                <w:sz w:val="22"/>
+                <w:szCs w:val="22"/>
+              </w:rPr>
               <w:t>28</w:t>
             </w:r>
           </w:p>
@@ -8287,9 +9035,20 @@
           </w:tcPr>
           <w:p>
             <w:pPr>
+              <w:spacing w:line="276" w:lineRule="auto"/>
               <w:jc w:val="right"/>
-            </w:pPr>
-            <w:r>
+              <w:rPr>
+                <w:rFonts w:asciiTheme="minorHAnsi" w:hAnsiTheme="minorHAnsi" w:cstheme="minorHAnsi"/>
+                <w:sz w:val="22"/>
+                <w:szCs w:val="22"/>
+              </w:rPr>
+            </w:pPr>
+            <w:r>
+              <w:rPr>
+                <w:rFonts w:asciiTheme="minorHAnsi" w:hAnsiTheme="minorHAnsi" w:cstheme="minorHAnsi"/>
+                <w:sz w:val="22"/>
+                <w:szCs w:val="22"/>
+              </w:rPr>
               <w:t>14</w:t>
             </w:r>
           </w:p>
@@ -8300,9 +9059,20 @@
           </w:tcPr>
           <w:p>
             <w:pPr>
+              <w:spacing w:line="276" w:lineRule="auto"/>
               <w:cnfStyle w:val="000000000000" w:firstRow="0" w:lastRow="0" w:firstColumn="0" w:lastColumn="0" w:oddVBand="0" w:evenVBand="0" w:oddHBand="0" w:evenHBand="0" w:firstRowFirstColumn="0" w:firstRowLastColumn="0" w:lastRowFirstColumn="0" w:lastRowLastColumn="0"/>
-            </w:pPr>
-            <w:r>
+              <w:rPr>
+                <w:rFonts w:asciiTheme="minorHAnsi" w:hAnsiTheme="minorHAnsi" w:cstheme="minorHAnsi"/>
+                <w:sz w:val="22"/>
+                <w:szCs w:val="22"/>
+              </w:rPr>
+            </w:pPr>
+            <w:r>
+              <w:rPr>
+                <w:rFonts w:asciiTheme="minorHAnsi" w:hAnsiTheme="minorHAnsi" w:cstheme="minorHAnsi"/>
+                <w:sz w:val="22"/>
+                <w:szCs w:val="22"/>
+              </w:rPr>
               <w:t>2019-12-31</w:t>
             </w:r>
           </w:p>
@@ -8313,10 +9083,21 @@
           </w:tcPr>
           <w:p>
             <w:pPr>
+              <w:spacing w:line="276" w:lineRule="auto"/>
               <w:jc w:val="right"/>
               <w:cnfStyle w:val="000000000000" w:firstRow="0" w:lastRow="0" w:firstColumn="0" w:lastColumn="0" w:oddVBand="0" w:evenVBand="0" w:oddHBand="0" w:evenHBand="0" w:firstRowFirstColumn="0" w:firstRowLastColumn="0" w:lastRowFirstColumn="0" w:lastRowLastColumn="0"/>
-            </w:pPr>
-            <w:r>
+              <w:rPr>
+                <w:rFonts w:asciiTheme="minorHAnsi" w:hAnsiTheme="minorHAnsi" w:cstheme="minorHAnsi"/>
+                <w:sz w:val="22"/>
+                <w:szCs w:val="22"/>
+              </w:rPr>
+            </w:pPr>
+            <w:r>
+              <w:rPr>
+                <w:rFonts w:asciiTheme="minorHAnsi" w:hAnsiTheme="minorHAnsi" w:cstheme="minorHAnsi"/>
+                <w:sz w:val="22"/>
+                <w:szCs w:val="22"/>
+              </w:rPr>
               <w:t>2.0</w:t>
             </w:r>
           </w:p>
@@ -8327,10 +9108,21 @@
           </w:tcPr>
           <w:p>
             <w:pPr>
+              <w:spacing w:line="276" w:lineRule="auto"/>
               <w:jc w:val="right"/>
               <w:cnfStyle w:val="000000000000" w:firstRow="0" w:lastRow="0" w:firstColumn="0" w:lastColumn="0" w:oddVBand="0" w:evenVBand="0" w:oddHBand="0" w:evenHBand="0" w:firstRowFirstColumn="0" w:firstRowLastColumn="0" w:lastRowFirstColumn="0" w:lastRowLastColumn="0"/>
-            </w:pPr>
-            <w:r>
+              <w:rPr>
+                <w:rFonts w:asciiTheme="minorHAnsi" w:hAnsiTheme="minorHAnsi" w:cstheme="minorHAnsi"/>
+                <w:sz w:val="22"/>
+                <w:szCs w:val="22"/>
+              </w:rPr>
+            </w:pPr>
+            <w:r>
+              <w:rPr>
+                <w:rFonts w:asciiTheme="minorHAnsi" w:hAnsiTheme="minorHAnsi" w:cstheme="minorHAnsi"/>
+                <w:sz w:val="22"/>
+                <w:szCs w:val="22"/>
+              </w:rPr>
               <w:t>57.1</w:t>
             </w:r>
           </w:p>
@@ -8342,9 +9134,20 @@
           </w:tcPr>
           <w:p>
             <w:pPr>
+              <w:spacing w:line="276" w:lineRule="auto"/>
               <w:jc w:val="right"/>
-            </w:pPr>
-            <w:r>
+              <w:rPr>
+                <w:rFonts w:asciiTheme="minorHAnsi" w:hAnsiTheme="minorHAnsi" w:cstheme="minorHAnsi"/>
+                <w:sz w:val="22"/>
+                <w:szCs w:val="22"/>
+              </w:rPr>
+            </w:pPr>
+            <w:r>
+              <w:rPr>
+                <w:rFonts w:asciiTheme="minorHAnsi" w:hAnsiTheme="minorHAnsi" w:cstheme="minorHAnsi"/>
+                <w:sz w:val="22"/>
+                <w:szCs w:val="22"/>
+              </w:rPr>
               <w:t>29</w:t>
             </w:r>
           </w:p>
@@ -8358,13 +9161,23 @@
           <w:tcPr>
             <w:cnfStyle w:val="001000000000" w:firstRow="0" w:lastRow="0" w:firstColumn="1" w:lastColumn="0" w:oddVBand="0" w:evenVBand="0" w:oddHBand="0" w:evenHBand="0" w:firstRowFirstColumn="0" w:firstRowLastColumn="0" w:lastRowFirstColumn="0" w:lastRowLastColumn="0"/>
             <w:tcW w:w="0" w:type="auto"/>
-            <w:shd w:val="clear" w:color="auto" w:fill="auto"/>
-          </w:tcPr>
-          <w:p>
-            <w:pPr>
+          </w:tcPr>
+          <w:p>
+            <w:pPr>
+              <w:spacing w:line="276" w:lineRule="auto"/>
               <w:jc w:val="right"/>
-            </w:pPr>
-            <w:r>
+              <w:rPr>
+                <w:rFonts w:asciiTheme="minorHAnsi" w:hAnsiTheme="minorHAnsi" w:cstheme="minorHAnsi"/>
+                <w:sz w:val="22"/>
+                <w:szCs w:val="22"/>
+              </w:rPr>
+            </w:pPr>
+            <w:r>
+              <w:rPr>
+                <w:rFonts w:asciiTheme="minorHAnsi" w:hAnsiTheme="minorHAnsi" w:cstheme="minorHAnsi"/>
+                <w:sz w:val="22"/>
+                <w:szCs w:val="22"/>
+              </w:rPr>
               <w:t>15</w:t>
             </w:r>
           </w:p>
@@ -8372,13 +9185,23 @@
         <w:tc>
           <w:tcPr>
             <w:tcW w:w="0" w:type="auto"/>
-            <w:shd w:val="clear" w:color="auto" w:fill="auto"/>
-          </w:tcPr>
-          <w:p>
-            <w:pPr>
+          </w:tcPr>
+          <w:p>
+            <w:pPr>
+              <w:spacing w:line="276" w:lineRule="auto"/>
               <w:cnfStyle w:val="000000100000" w:firstRow="0" w:lastRow="0" w:firstColumn="0" w:lastColumn="0" w:oddVBand="0" w:evenVBand="0" w:oddHBand="1" w:evenHBand="0" w:firstRowFirstColumn="0" w:firstRowLastColumn="0" w:lastRowFirstColumn="0" w:lastRowLastColumn="0"/>
-            </w:pPr>
-            <w:r>
+              <w:rPr>
+                <w:rFonts w:asciiTheme="minorHAnsi" w:hAnsiTheme="minorHAnsi" w:cstheme="minorHAnsi"/>
+                <w:sz w:val="22"/>
+                <w:szCs w:val="22"/>
+              </w:rPr>
+            </w:pPr>
+            <w:r>
+              <w:rPr>
+                <w:rFonts w:asciiTheme="minorHAnsi" w:hAnsiTheme="minorHAnsi" w:cstheme="minorHAnsi"/>
+                <w:sz w:val="22"/>
+                <w:szCs w:val="22"/>
+              </w:rPr>
               <w:t>2020-01-02</w:t>
             </w:r>
           </w:p>
@@ -8386,14 +9209,24 @@
         <w:tc>
           <w:tcPr>
             <w:tcW w:w="0" w:type="auto"/>
-            <w:shd w:val="clear" w:color="auto" w:fill="auto"/>
-          </w:tcPr>
-          <w:p>
-            <w:pPr>
+          </w:tcPr>
+          <w:p>
+            <w:pPr>
+              <w:spacing w:line="276" w:lineRule="auto"/>
               <w:jc w:val="right"/>
               <w:cnfStyle w:val="000000100000" w:firstRow="0" w:lastRow="0" w:firstColumn="0" w:lastColumn="0" w:oddVBand="0" w:evenVBand="0" w:oddHBand="1" w:evenHBand="0" w:firstRowFirstColumn="0" w:firstRowLastColumn="0" w:lastRowFirstColumn="0" w:lastRowLastColumn="0"/>
-            </w:pPr>
-            <w:r>
+              <w:rPr>
+                <w:rFonts w:asciiTheme="minorHAnsi" w:hAnsiTheme="minorHAnsi" w:cstheme="minorHAnsi"/>
+                <w:sz w:val="22"/>
+                <w:szCs w:val="22"/>
+              </w:rPr>
+            </w:pPr>
+            <w:r>
+              <w:rPr>
+                <w:rFonts w:asciiTheme="minorHAnsi" w:hAnsiTheme="minorHAnsi" w:cstheme="minorHAnsi"/>
+                <w:sz w:val="22"/>
+                <w:szCs w:val="22"/>
+              </w:rPr>
               <w:t>5.7</w:t>
             </w:r>
           </w:p>
@@ -8401,14 +9234,24 @@
         <w:tc>
           <w:tcPr>
             <w:tcW w:w="0" w:type="auto"/>
-            <w:shd w:val="clear" w:color="auto" w:fill="auto"/>
-          </w:tcPr>
-          <w:p>
-            <w:pPr>
+          </w:tcPr>
+          <w:p>
+            <w:pPr>
+              <w:spacing w:line="276" w:lineRule="auto"/>
               <w:jc w:val="right"/>
               <w:cnfStyle w:val="000000100000" w:firstRow="0" w:lastRow="0" w:firstColumn="0" w:lastColumn="0" w:oddVBand="0" w:evenVBand="0" w:oddHBand="1" w:evenHBand="0" w:firstRowFirstColumn="0" w:firstRowLastColumn="0" w:lastRowFirstColumn="0" w:lastRowLastColumn="0"/>
-            </w:pPr>
-            <w:r>
+              <w:rPr>
+                <w:rFonts w:asciiTheme="minorHAnsi" w:hAnsiTheme="minorHAnsi" w:cstheme="minorHAnsi"/>
+                <w:sz w:val="22"/>
+                <w:szCs w:val="22"/>
+              </w:rPr>
+            </w:pPr>
+            <w:r>
+              <w:rPr>
+                <w:rFonts w:asciiTheme="minorHAnsi" w:hAnsiTheme="minorHAnsi" w:cstheme="minorHAnsi"/>
+                <w:sz w:val="22"/>
+                <w:szCs w:val="22"/>
+              </w:rPr>
               <w:t>180.0</w:t>
             </w:r>
           </w:p>
@@ -8417,13 +9260,23 @@
           <w:tcPr>
             <w:cnfStyle w:val="000100000000" w:firstRow="0" w:lastRow="0" w:firstColumn="0" w:lastColumn="1" w:oddVBand="0" w:evenVBand="0" w:oddHBand="0" w:evenHBand="0" w:firstRowFirstColumn="0" w:firstRowLastColumn="0" w:lastRowFirstColumn="0" w:lastRowLastColumn="0"/>
             <w:tcW w:w="0" w:type="auto"/>
-            <w:shd w:val="clear" w:color="auto" w:fill="auto"/>
-          </w:tcPr>
-          <w:p>
-            <w:pPr>
+          </w:tcPr>
+          <w:p>
+            <w:pPr>
+              <w:spacing w:line="276" w:lineRule="auto"/>
               <w:jc w:val="right"/>
-            </w:pPr>
-            <w:r>
+              <w:rPr>
+                <w:rFonts w:asciiTheme="minorHAnsi" w:hAnsiTheme="minorHAnsi" w:cstheme="minorHAnsi"/>
+                <w:sz w:val="22"/>
+                <w:szCs w:val="22"/>
+              </w:rPr>
+            </w:pPr>
+            <w:r>
+              <w:rPr>
+                <w:rFonts w:asciiTheme="minorHAnsi" w:hAnsiTheme="minorHAnsi" w:cstheme="minorHAnsi"/>
+                <w:sz w:val="22"/>
+                <w:szCs w:val="22"/>
+              </w:rPr>
               <w:t>32</w:t>
             </w:r>
           </w:p>
@@ -8437,9 +9290,20 @@
           </w:tcPr>
           <w:p>
             <w:pPr>
+              <w:spacing w:line="276" w:lineRule="auto"/>
               <w:jc w:val="right"/>
-            </w:pPr>
-            <w:r>
+              <w:rPr>
+                <w:rFonts w:asciiTheme="minorHAnsi" w:hAnsiTheme="minorHAnsi" w:cstheme="minorHAnsi"/>
+                <w:sz w:val="22"/>
+                <w:szCs w:val="22"/>
+              </w:rPr>
+            </w:pPr>
+            <w:r>
+              <w:rPr>
+                <w:rFonts w:asciiTheme="minorHAnsi" w:hAnsiTheme="minorHAnsi" w:cstheme="minorHAnsi"/>
+                <w:sz w:val="22"/>
+                <w:szCs w:val="22"/>
+              </w:rPr>
               <w:t>16</w:t>
             </w:r>
           </w:p>
@@ -8450,9 +9314,20 @@
           </w:tcPr>
           <w:p>
             <w:pPr>
+              <w:spacing w:line="276" w:lineRule="auto"/>
               <w:cnfStyle w:val="000000000000" w:firstRow="0" w:lastRow="0" w:firstColumn="0" w:lastColumn="0" w:oddVBand="0" w:evenVBand="0" w:oddHBand="0" w:evenHBand="0" w:firstRowFirstColumn="0" w:firstRowLastColumn="0" w:lastRowFirstColumn="0" w:lastRowLastColumn="0"/>
-            </w:pPr>
-            <w:r>
+              <w:rPr>
+                <w:rFonts w:asciiTheme="minorHAnsi" w:hAnsiTheme="minorHAnsi" w:cstheme="minorHAnsi"/>
+                <w:sz w:val="22"/>
+                <w:szCs w:val="22"/>
+              </w:rPr>
+            </w:pPr>
+            <w:r>
+              <w:rPr>
+                <w:rFonts w:asciiTheme="minorHAnsi" w:hAnsiTheme="minorHAnsi" w:cstheme="minorHAnsi"/>
+                <w:sz w:val="22"/>
+                <w:szCs w:val="22"/>
+              </w:rPr>
               <w:t>2020-01-18</w:t>
             </w:r>
           </w:p>
@@ -8463,10 +9338,21 @@
           </w:tcPr>
           <w:p>
             <w:pPr>
+              <w:spacing w:line="276" w:lineRule="auto"/>
               <w:jc w:val="right"/>
               <w:cnfStyle w:val="000000000000" w:firstRow="0" w:lastRow="0" w:firstColumn="0" w:lastColumn="0" w:oddVBand="0" w:evenVBand="0" w:oddHBand="0" w:evenHBand="0" w:firstRowFirstColumn="0" w:firstRowLastColumn="0" w:lastRowFirstColumn="0" w:lastRowLastColumn="0"/>
-            </w:pPr>
-            <w:r>
+              <w:rPr>
+                <w:rFonts w:asciiTheme="minorHAnsi" w:hAnsiTheme="minorHAnsi" w:cstheme="minorHAnsi"/>
+                <w:sz w:val="22"/>
+                <w:szCs w:val="22"/>
+              </w:rPr>
+            </w:pPr>
+            <w:r>
+              <w:rPr>
+                <w:rFonts w:asciiTheme="minorHAnsi" w:hAnsiTheme="minorHAnsi" w:cstheme="minorHAnsi"/>
+                <w:sz w:val="22"/>
+                <w:szCs w:val="22"/>
+              </w:rPr>
               <w:t>9.9</w:t>
             </w:r>
           </w:p>
@@ -8477,10 +9363,21 @@
           </w:tcPr>
           <w:p>
             <w:pPr>
+              <w:spacing w:line="276" w:lineRule="auto"/>
               <w:jc w:val="right"/>
               <w:cnfStyle w:val="000000000000" w:firstRow="0" w:lastRow="0" w:firstColumn="0" w:lastColumn="0" w:oddVBand="0" w:evenVBand="0" w:oddHBand="0" w:evenHBand="0" w:firstRowFirstColumn="0" w:firstRowLastColumn="0" w:lastRowFirstColumn="0" w:lastRowLastColumn="0"/>
-            </w:pPr>
-            <w:r>
+              <w:rPr>
+                <w:rFonts w:asciiTheme="minorHAnsi" w:hAnsiTheme="minorHAnsi" w:cstheme="minorHAnsi"/>
+                <w:sz w:val="22"/>
+                <w:szCs w:val="22"/>
+              </w:rPr>
+            </w:pPr>
+            <w:r>
+              <w:rPr>
+                <w:rFonts w:asciiTheme="minorHAnsi" w:hAnsiTheme="minorHAnsi" w:cstheme="minorHAnsi"/>
+                <w:sz w:val="22"/>
+                <w:szCs w:val="22"/>
+              </w:rPr>
               <w:t>238.3</w:t>
             </w:r>
           </w:p>
@@ -8492,9 +9389,20 @@
           </w:tcPr>
           <w:p>
             <w:pPr>
+              <w:spacing w:line="276" w:lineRule="auto"/>
               <w:jc w:val="right"/>
-            </w:pPr>
-            <w:r>
+              <w:rPr>
+                <w:rFonts w:asciiTheme="minorHAnsi" w:hAnsiTheme="minorHAnsi" w:cstheme="minorHAnsi"/>
+                <w:sz w:val="22"/>
+                <w:szCs w:val="22"/>
+              </w:rPr>
+            </w:pPr>
+            <w:r>
+              <w:rPr>
+                <w:rFonts w:asciiTheme="minorHAnsi" w:hAnsiTheme="minorHAnsi" w:cstheme="minorHAnsi"/>
+                <w:sz w:val="22"/>
+                <w:szCs w:val="22"/>
+              </w:rPr>
               <w:t>24</w:t>
             </w:r>
           </w:p>
@@ -8508,13 +9416,23 @@
           <w:tcPr>
             <w:cnfStyle w:val="001000000000" w:firstRow="0" w:lastRow="0" w:firstColumn="1" w:lastColumn="0" w:oddVBand="0" w:evenVBand="0" w:oddHBand="0" w:evenHBand="0" w:firstRowFirstColumn="0" w:firstRowLastColumn="0" w:lastRowFirstColumn="0" w:lastRowLastColumn="0"/>
             <w:tcW w:w="0" w:type="auto"/>
-            <w:shd w:val="clear" w:color="auto" w:fill="auto"/>
-          </w:tcPr>
-          <w:p>
-            <w:pPr>
+          </w:tcPr>
+          <w:p>
+            <w:pPr>
+              <w:spacing w:line="276" w:lineRule="auto"/>
               <w:jc w:val="right"/>
-            </w:pPr>
-            <w:r>
+              <w:rPr>
+                <w:rFonts w:asciiTheme="minorHAnsi" w:hAnsiTheme="minorHAnsi" w:cstheme="minorHAnsi"/>
+                <w:sz w:val="22"/>
+                <w:szCs w:val="22"/>
+              </w:rPr>
+            </w:pPr>
+            <w:r>
+              <w:rPr>
+                <w:rFonts w:asciiTheme="minorHAnsi" w:hAnsiTheme="minorHAnsi" w:cstheme="minorHAnsi"/>
+                <w:sz w:val="22"/>
+                <w:szCs w:val="22"/>
+              </w:rPr>
               <w:t>17</w:t>
             </w:r>
           </w:p>
@@ -8522,13 +9440,23 @@
         <w:tc>
           <w:tcPr>
             <w:tcW w:w="0" w:type="auto"/>
-            <w:shd w:val="clear" w:color="auto" w:fill="auto"/>
-          </w:tcPr>
-          <w:p>
-            <w:pPr>
+          </w:tcPr>
+          <w:p>
+            <w:pPr>
+              <w:spacing w:line="276" w:lineRule="auto"/>
               <w:cnfStyle w:val="000000100000" w:firstRow="0" w:lastRow="0" w:firstColumn="0" w:lastColumn="0" w:oddVBand="0" w:evenVBand="0" w:oddHBand="1" w:evenHBand="0" w:firstRowFirstColumn="0" w:firstRowLastColumn="0" w:lastRowFirstColumn="0" w:lastRowLastColumn="0"/>
-            </w:pPr>
-            <w:r>
+              <w:rPr>
+                <w:rFonts w:asciiTheme="minorHAnsi" w:hAnsiTheme="minorHAnsi" w:cstheme="minorHAnsi"/>
+                <w:sz w:val="22"/>
+                <w:szCs w:val="22"/>
+              </w:rPr>
+            </w:pPr>
+            <w:r>
+              <w:rPr>
+                <w:rFonts w:asciiTheme="minorHAnsi" w:hAnsiTheme="minorHAnsi" w:cstheme="minorHAnsi"/>
+                <w:sz w:val="22"/>
+                <w:szCs w:val="22"/>
+              </w:rPr>
               <w:t>2020-01-30</w:t>
             </w:r>
           </w:p>
@@ -8536,14 +9464,24 @@
         <w:tc>
           <w:tcPr>
             <w:tcW w:w="0" w:type="auto"/>
-            <w:shd w:val="clear" w:color="auto" w:fill="auto"/>
-          </w:tcPr>
-          <w:p>
-            <w:pPr>
+          </w:tcPr>
+          <w:p>
+            <w:pPr>
+              <w:spacing w:line="276" w:lineRule="auto"/>
               <w:jc w:val="right"/>
               <w:cnfStyle w:val="000000100000" w:firstRow="0" w:lastRow="0" w:firstColumn="0" w:lastColumn="0" w:oddVBand="0" w:evenVBand="0" w:oddHBand="1" w:evenHBand="0" w:firstRowFirstColumn="0" w:firstRowLastColumn="0" w:lastRowFirstColumn="0" w:lastRowLastColumn="0"/>
-            </w:pPr>
-            <w:r>
+              <w:rPr>
+                <w:rFonts w:asciiTheme="minorHAnsi" w:hAnsiTheme="minorHAnsi" w:cstheme="minorHAnsi"/>
+                <w:sz w:val="22"/>
+                <w:szCs w:val="22"/>
+              </w:rPr>
+            </w:pPr>
+            <w:r>
+              <w:rPr>
+                <w:rFonts w:asciiTheme="minorHAnsi" w:hAnsiTheme="minorHAnsi" w:cstheme="minorHAnsi"/>
+                <w:sz w:val="22"/>
+                <w:szCs w:val="22"/>
+              </w:rPr>
               <w:t>1.9</w:t>
             </w:r>
           </w:p>
@@ -8551,14 +9489,24 @@
         <w:tc>
           <w:tcPr>
             <w:tcW w:w="0" w:type="auto"/>
-            <w:shd w:val="clear" w:color="auto" w:fill="auto"/>
-          </w:tcPr>
-          <w:p>
-            <w:pPr>
+          </w:tcPr>
+          <w:p>
+            <w:pPr>
+              <w:spacing w:line="276" w:lineRule="auto"/>
               <w:jc w:val="right"/>
               <w:cnfStyle w:val="000000100000" w:firstRow="0" w:lastRow="0" w:firstColumn="0" w:lastColumn="0" w:oddVBand="0" w:evenVBand="0" w:oddHBand="1" w:evenHBand="0" w:firstRowFirstColumn="0" w:firstRowLastColumn="0" w:lastRowFirstColumn="0" w:lastRowLastColumn="0"/>
-            </w:pPr>
-            <w:r>
+              <w:rPr>
+                <w:rFonts w:asciiTheme="minorHAnsi" w:hAnsiTheme="minorHAnsi" w:cstheme="minorHAnsi"/>
+                <w:sz w:val="22"/>
+                <w:szCs w:val="22"/>
+              </w:rPr>
+            </w:pPr>
+            <w:r>
+              <w:rPr>
+                <w:rFonts w:asciiTheme="minorHAnsi" w:hAnsiTheme="minorHAnsi" w:cstheme="minorHAnsi"/>
+                <w:sz w:val="22"/>
+                <w:szCs w:val="22"/>
+              </w:rPr>
               <w:t>208.8</w:t>
             </w:r>
           </w:p>
@@ -8567,13 +9515,23 @@
           <w:tcPr>
             <w:cnfStyle w:val="000100000000" w:firstRow="0" w:lastRow="0" w:firstColumn="0" w:lastColumn="1" w:oddVBand="0" w:evenVBand="0" w:oddHBand="0" w:evenHBand="0" w:firstRowFirstColumn="0" w:firstRowLastColumn="0" w:lastRowFirstColumn="0" w:lastRowLastColumn="0"/>
             <w:tcW w:w="0" w:type="auto"/>
-            <w:shd w:val="clear" w:color="auto" w:fill="auto"/>
-          </w:tcPr>
-          <w:p>
-            <w:pPr>
+          </w:tcPr>
+          <w:p>
+            <w:pPr>
+              <w:spacing w:line="276" w:lineRule="auto"/>
               <w:jc w:val="right"/>
-            </w:pPr>
-            <w:r>
+              <w:rPr>
+                <w:rFonts w:asciiTheme="minorHAnsi" w:hAnsiTheme="minorHAnsi" w:cstheme="minorHAnsi"/>
+                <w:sz w:val="22"/>
+                <w:szCs w:val="22"/>
+              </w:rPr>
+            </w:pPr>
+            <w:r>
+              <w:rPr>
+                <w:rFonts w:asciiTheme="minorHAnsi" w:hAnsiTheme="minorHAnsi" w:cstheme="minorHAnsi"/>
+                <w:sz w:val="22"/>
+                <w:szCs w:val="22"/>
+              </w:rPr>
               <w:t>111</w:t>
             </w:r>
           </w:p>
@@ -8590,9 +9548,20 @@
           </w:tcPr>
           <w:p>
             <w:pPr>
+              <w:spacing w:line="276" w:lineRule="auto"/>
               <w:jc w:val="right"/>
-            </w:pPr>
-            <w:r>
+              <w:rPr>
+                <w:rFonts w:asciiTheme="minorHAnsi" w:hAnsiTheme="minorHAnsi" w:cstheme="minorHAnsi"/>
+                <w:sz w:val="22"/>
+                <w:szCs w:val="22"/>
+              </w:rPr>
+            </w:pPr>
+            <w:r>
+              <w:rPr>
+                <w:rFonts w:asciiTheme="minorHAnsi" w:hAnsiTheme="minorHAnsi" w:cstheme="minorHAnsi"/>
+                <w:sz w:val="22"/>
+                <w:szCs w:val="22"/>
+              </w:rPr>
               <w:t>18</w:t>
             </w:r>
           </w:p>
@@ -8603,9 +9572,20 @@
           </w:tcPr>
           <w:p>
             <w:pPr>
+              <w:spacing w:line="276" w:lineRule="auto"/>
               <w:cnfStyle w:val="010000000000" w:firstRow="0" w:lastRow="1" w:firstColumn="0" w:lastColumn="0" w:oddVBand="0" w:evenVBand="0" w:oddHBand="0" w:evenHBand="0" w:firstRowFirstColumn="0" w:firstRowLastColumn="0" w:lastRowFirstColumn="0" w:lastRowLastColumn="0"/>
-            </w:pPr>
-            <w:r>
+              <w:rPr>
+                <w:rFonts w:asciiTheme="minorHAnsi" w:hAnsiTheme="minorHAnsi" w:cstheme="minorHAnsi"/>
+                <w:sz w:val="22"/>
+                <w:szCs w:val="22"/>
+              </w:rPr>
+            </w:pPr>
+            <w:r>
+              <w:rPr>
+                <w:rFonts w:asciiTheme="minorHAnsi" w:hAnsiTheme="minorHAnsi" w:cstheme="minorHAnsi"/>
+                <w:sz w:val="22"/>
+                <w:szCs w:val="22"/>
+              </w:rPr>
               <w:t>2020-02-05</w:t>
             </w:r>
           </w:p>
@@ -8616,10 +9596,21 @@
           </w:tcPr>
           <w:p>
             <w:pPr>
+              <w:spacing w:line="276" w:lineRule="auto"/>
               <w:jc w:val="right"/>
               <w:cnfStyle w:val="010000000000" w:firstRow="0" w:lastRow="1" w:firstColumn="0" w:lastColumn="0" w:oddVBand="0" w:evenVBand="0" w:oddHBand="0" w:evenHBand="0" w:firstRowFirstColumn="0" w:firstRowLastColumn="0" w:lastRowFirstColumn="0" w:lastRowLastColumn="0"/>
-            </w:pPr>
-            <w:r>
+              <w:rPr>
+                <w:rFonts w:asciiTheme="minorHAnsi" w:hAnsiTheme="minorHAnsi" w:cstheme="minorHAnsi"/>
+                <w:sz w:val="22"/>
+                <w:szCs w:val="22"/>
+              </w:rPr>
+            </w:pPr>
+            <w:r>
+              <w:rPr>
+                <w:rFonts w:asciiTheme="minorHAnsi" w:hAnsiTheme="minorHAnsi" w:cstheme="minorHAnsi"/>
+                <w:sz w:val="22"/>
+                <w:szCs w:val="22"/>
+              </w:rPr>
               <w:t>3.4</w:t>
             </w:r>
           </w:p>
@@ -8630,10 +9621,21 @@
           </w:tcPr>
           <w:p>
             <w:pPr>
+              <w:spacing w:line="276" w:lineRule="auto"/>
               <w:jc w:val="right"/>
               <w:cnfStyle w:val="010000000000" w:firstRow="0" w:lastRow="1" w:firstColumn="0" w:lastColumn="0" w:oddVBand="0" w:evenVBand="0" w:oddHBand="0" w:evenHBand="0" w:firstRowFirstColumn="0" w:firstRowLastColumn="0" w:lastRowFirstColumn="0" w:lastRowLastColumn="0"/>
-            </w:pPr>
-            <w:r>
+              <w:rPr>
+                <w:rFonts w:asciiTheme="minorHAnsi" w:hAnsiTheme="minorHAnsi" w:cstheme="minorHAnsi"/>
+                <w:sz w:val="22"/>
+                <w:szCs w:val="22"/>
+              </w:rPr>
+            </w:pPr>
+            <w:r>
+              <w:rPr>
+                <w:rFonts w:asciiTheme="minorHAnsi" w:hAnsiTheme="minorHAnsi" w:cstheme="minorHAnsi"/>
+                <w:sz w:val="22"/>
+                <w:szCs w:val="22"/>
+              </w:rPr>
               <w:t>75.9</w:t>
             </w:r>
           </w:p>
@@ -8645,9 +9647,20 @@
           </w:tcPr>
           <w:p>
             <w:pPr>
+              <w:spacing w:line="276" w:lineRule="auto"/>
               <w:jc w:val="right"/>
-            </w:pPr>
-            <w:r>
+              <w:rPr>
+                <w:rFonts w:asciiTheme="minorHAnsi" w:hAnsiTheme="minorHAnsi" w:cstheme="minorHAnsi"/>
+                <w:sz w:val="22"/>
+                <w:szCs w:val="22"/>
+              </w:rPr>
+            </w:pPr>
+            <w:r>
+              <w:rPr>
+                <w:rFonts w:asciiTheme="minorHAnsi" w:hAnsiTheme="minorHAnsi" w:cstheme="minorHAnsi"/>
+                <w:sz w:val="22"/>
+                <w:szCs w:val="22"/>
+              </w:rPr>
               <w:t>22</w:t>
             </w:r>
           </w:p>
@@ -8803,7 +9816,7 @@
       <w:pPr>
         <w:pStyle w:val="Caption"/>
       </w:pPr>
-      <w:bookmarkStart w:id="63" w:name="_Toc353103177"/>
+      <w:bookmarkStart w:id="65" w:name="_Toc353103177"/>
       <w:r>
         <w:t xml:space="preserve">Table </w:t>
       </w:r>
@@ -8855,7 +9868,7 @@
       <w:r>
         <w:t>table in Chapter 2</w:t>
       </w:r>
-      <w:bookmarkEnd w:id="63"/>
+      <w:bookmarkEnd w:id="65"/>
     </w:p>
     <w:p/>
     <w:p/>
@@ -8875,58 +9888,58 @@
       <w:pPr>
         <w:pStyle w:val="Heading3"/>
       </w:pPr>
-      <w:bookmarkStart w:id="64" w:name="_Toc153357246"/>
-      <w:bookmarkStart w:id="65" w:name="_Toc157169054"/>
-      <w:bookmarkStart w:id="66" w:name="_Toc510692022"/>
+      <w:bookmarkStart w:id="66" w:name="_Toc153357246"/>
+      <w:bookmarkStart w:id="67" w:name="_Toc157169054"/>
+      <w:bookmarkStart w:id="68" w:name="_Toc510692022"/>
       <w:r>
         <w:lastRenderedPageBreak/>
         <w:t>Section</w:t>
       </w:r>
-      <w:bookmarkEnd w:id="64"/>
-      <w:bookmarkEnd w:id="65"/>
       <w:bookmarkEnd w:id="66"/>
-    </w:p>
-    <w:p>
-      <w:r>
-        <w:t>This is Chapter 2, Section 2.2.</w:t>
-      </w:r>
-    </w:p>
-    <w:p/>
-    <w:p>
-      <w:pPr>
-        <w:pStyle w:val="Heading4"/>
-      </w:pPr>
-      <w:bookmarkStart w:id="67" w:name="_Toc153357247"/>
-      <w:bookmarkStart w:id="68" w:name="_Toc157169055"/>
-      <w:bookmarkStart w:id="69" w:name="_Toc510692023"/>
-      <w:r>
-        <w:t>Sub-Section</w:t>
-      </w:r>
       <w:bookmarkEnd w:id="67"/>
       <w:bookmarkEnd w:id="68"/>
+    </w:p>
+    <w:p>
+      <w:r>
+        <w:t>This is Chapter 2, Section 2.2.</w:t>
+      </w:r>
+    </w:p>
+    <w:p/>
+    <w:p>
+      <w:pPr>
+        <w:pStyle w:val="Heading4"/>
+      </w:pPr>
+      <w:bookmarkStart w:id="69" w:name="_Toc153357247"/>
+      <w:bookmarkStart w:id="70" w:name="_Toc157169055"/>
+      <w:bookmarkStart w:id="71" w:name="_Toc510692023"/>
+      <w:r>
+        <w:t>Sub-Section</w:t>
+      </w:r>
       <w:bookmarkEnd w:id="69"/>
+      <w:bookmarkEnd w:id="70"/>
+      <w:bookmarkEnd w:id="71"/>
     </w:p>
     <w:p>
       <w:r>
         <w:t>This is Chapter 2, Sub-Section 2.2.1.</w:t>
       </w:r>
-      <w:bookmarkStart w:id="70" w:name="_Toc153357248"/>
-      <w:bookmarkStart w:id="71" w:name="_Toc157169056"/>
+      <w:bookmarkStart w:id="72" w:name="_Toc153357248"/>
+      <w:bookmarkStart w:id="73" w:name="_Toc157169056"/>
     </w:p>
     <w:p/>
     <w:p>
       <w:pPr>
         <w:pStyle w:val="Heading2"/>
       </w:pPr>
-      <w:bookmarkStart w:id="72" w:name="_Toc510692024"/>
+      <w:bookmarkStart w:id="74" w:name="_Toc510692024"/>
       <w:r>
         <w:lastRenderedPageBreak/>
         <w:t>Conclusion</w:t>
       </w:r>
-      <w:bookmarkEnd w:id="72"/>
-    </w:p>
-    <w:bookmarkEnd w:id="70"/>
-    <w:bookmarkEnd w:id="71"/>
+      <w:bookmarkEnd w:id="74"/>
+    </w:p>
+    <w:bookmarkEnd w:id="72"/>
+    <w:bookmarkEnd w:id="73"/>
     <w:p/>
     <w:p>
       <w:r>
@@ -9013,15 +10026,15 @@
       <w:pPr>
         <w:pStyle w:val="Heading3"/>
       </w:pPr>
-      <w:bookmarkStart w:id="73" w:name="_Toc153357249"/>
-      <w:bookmarkStart w:id="74" w:name="_Toc157169057"/>
-      <w:bookmarkStart w:id="75" w:name="_Toc510692025"/>
+      <w:bookmarkStart w:id="75" w:name="_Toc153357249"/>
+      <w:bookmarkStart w:id="76" w:name="_Toc157169057"/>
+      <w:bookmarkStart w:id="77" w:name="_Toc510692025"/>
       <w:r>
         <w:t>Section</w:t>
       </w:r>
-      <w:bookmarkEnd w:id="73"/>
-      <w:bookmarkEnd w:id="74"/>
       <w:bookmarkEnd w:id="75"/>
+      <w:bookmarkEnd w:id="76"/>
+      <w:bookmarkEnd w:id="77"/>
     </w:p>
     <w:p>
       <w:r>
@@ -9087,7 +10100,7 @@
       <w:pPr>
         <w:pStyle w:val="Caption"/>
       </w:pPr>
-      <w:bookmarkStart w:id="76" w:name="_Toc353103178"/>
+      <w:bookmarkStart w:id="78" w:name="_Toc353103178"/>
       <w:r>
         <w:t xml:space="preserve">Table </w:t>
       </w:r>
@@ -9139,62 +10152,62 @@
       <w:r>
         <w:t>table in Chapter 3</w:t>
       </w:r>
-      <w:bookmarkEnd w:id="76"/>
+      <w:bookmarkEnd w:id="78"/>
     </w:p>
     <w:p/>
     <w:p>
       <w:pPr>
         <w:pStyle w:val="Heading4"/>
       </w:pPr>
-      <w:bookmarkStart w:id="77" w:name="_Toc153357250"/>
-      <w:bookmarkStart w:id="78" w:name="_Toc157169058"/>
-      <w:bookmarkStart w:id="79" w:name="_Toc510692026"/>
+      <w:bookmarkStart w:id="79" w:name="_Toc153357250"/>
+      <w:bookmarkStart w:id="80" w:name="_Toc157169058"/>
+      <w:bookmarkStart w:id="81" w:name="_Toc510692026"/>
       <w:r>
         <w:t>Sub-Section</w:t>
       </w:r>
-      <w:bookmarkEnd w:id="77"/>
-      <w:bookmarkEnd w:id="78"/>
       <w:bookmarkEnd w:id="79"/>
-    </w:p>
-    <w:p>
-      <w:r>
-        <w:t>This is Chapter 3, Sub-Section 3.1.1.</w:t>
-      </w:r>
-    </w:p>
-    <w:p/>
-    <w:p>
-      <w:pPr>
-        <w:pStyle w:val="Heading3"/>
-      </w:pPr>
-      <w:bookmarkStart w:id="80" w:name="_Toc153357251"/>
-      <w:bookmarkStart w:id="81" w:name="_Toc157169059"/>
-      <w:bookmarkStart w:id="82" w:name="_Toc510692027"/>
-      <w:r>
-        <w:t>Section</w:t>
-      </w:r>
       <w:bookmarkEnd w:id="80"/>
       <w:bookmarkEnd w:id="81"/>
+    </w:p>
+    <w:p>
+      <w:r>
+        <w:t>This is Chapter 3, Sub-Section 3.1.1.</w:t>
+      </w:r>
+    </w:p>
+    <w:p/>
+    <w:p>
+      <w:pPr>
+        <w:pStyle w:val="Heading3"/>
+      </w:pPr>
+      <w:bookmarkStart w:id="82" w:name="_Toc153357251"/>
+      <w:bookmarkStart w:id="83" w:name="_Toc157169059"/>
+      <w:bookmarkStart w:id="84" w:name="_Toc510692027"/>
+      <w:r>
+        <w:t>Section</w:t>
+      </w:r>
       <w:bookmarkEnd w:id="82"/>
-    </w:p>
-    <w:p>
-      <w:r>
-        <w:t>This is Chapter 3, Section 3.2.</w:t>
-      </w:r>
-    </w:p>
-    <w:p/>
-    <w:p>
-      <w:pPr>
-        <w:pStyle w:val="Heading4"/>
-      </w:pPr>
-      <w:bookmarkStart w:id="83" w:name="_Toc153357252"/>
-      <w:bookmarkStart w:id="84" w:name="_Toc157169060"/>
-      <w:bookmarkStart w:id="85" w:name="_Toc510692028"/>
-      <w:r>
-        <w:t>Sub-Section</w:t>
-      </w:r>
       <w:bookmarkEnd w:id="83"/>
       <w:bookmarkEnd w:id="84"/>
+    </w:p>
+    <w:p>
+      <w:r>
+        <w:t>This is Chapter 3, Section 3.2.</w:t>
+      </w:r>
+    </w:p>
+    <w:p/>
+    <w:p>
+      <w:pPr>
+        <w:pStyle w:val="Heading4"/>
+      </w:pPr>
+      <w:bookmarkStart w:id="85" w:name="_Toc153357252"/>
+      <w:bookmarkStart w:id="86" w:name="_Toc157169060"/>
+      <w:bookmarkStart w:id="87" w:name="_Toc510692028"/>
+      <w:r>
+        <w:t>Sub-Section</w:t>
+      </w:r>
       <w:bookmarkEnd w:id="85"/>
+      <w:bookmarkEnd w:id="86"/>
+      <w:bookmarkEnd w:id="87"/>
     </w:p>
     <w:p>
       <w:r>
@@ -9321,7 +10334,7 @@
       <w:pPr>
         <w:pStyle w:val="Caption"/>
       </w:pPr>
-      <w:bookmarkStart w:id="86" w:name="_Toc353103179"/>
+      <w:bookmarkStart w:id="88" w:name="_Toc353103179"/>
       <w:r>
         <w:t xml:space="preserve">Table </w:t>
       </w:r>
@@ -9373,7 +10386,7 @@
       <w:r>
         <w:t>table in Chapter 3</w:t>
       </w:r>
-      <w:bookmarkEnd w:id="86"/>
+      <w:bookmarkEnd w:id="88"/>
     </w:p>
     <w:p/>
     <w:p>
@@ -9394,16 +10407,16 @@
       <w:pPr>
         <w:pStyle w:val="Heading1"/>
       </w:pPr>
-      <w:bookmarkStart w:id="87" w:name="_Toc153357253"/>
-      <w:bookmarkStart w:id="88" w:name="_Toc157169061"/>
-      <w:bookmarkStart w:id="89" w:name="_Toc510692029"/>
+      <w:bookmarkStart w:id="89" w:name="_Toc153357253"/>
+      <w:bookmarkStart w:id="90" w:name="_Toc157169061"/>
+      <w:bookmarkStart w:id="91" w:name="_Toc510692029"/>
       <w:r>
         <w:lastRenderedPageBreak/>
         <w:t>Bibliography</w:t>
       </w:r>
-      <w:bookmarkEnd w:id="87"/>
-      <w:bookmarkEnd w:id="88"/>
       <w:bookmarkEnd w:id="89"/>
+      <w:bookmarkEnd w:id="90"/>
+      <w:bookmarkEnd w:id="91"/>
     </w:p>
     <w:p/>
     <w:p>
@@ -9462,31 +10475,31 @@
       <w:pPr>
         <w:pStyle w:val="Heading1"/>
       </w:pPr>
-      <w:bookmarkStart w:id="90" w:name="_Toc153357254"/>
+      <w:bookmarkStart w:id="92" w:name="_Toc153357254"/>
       <w:r>
         <w:lastRenderedPageBreak/>
         <w:br w:type="page"/>
       </w:r>
-      <w:bookmarkStart w:id="91" w:name="_Toc510692030"/>
+      <w:bookmarkStart w:id="93" w:name="_Toc510692030"/>
       <w:r>
         <w:lastRenderedPageBreak/>
         <w:t>Appendices</w:t>
       </w:r>
-      <w:bookmarkEnd w:id="90"/>
-      <w:bookmarkEnd w:id="91"/>
+      <w:bookmarkEnd w:id="92"/>
+      <w:bookmarkEnd w:id="93"/>
     </w:p>
     <w:p/>
     <w:p>
       <w:r>
         <w:t xml:space="preserve">This title use Heading </w:t>
       </w:r>
-      <w:bookmarkStart w:id="92" w:name="_Toc153357255"/>
+      <w:bookmarkStart w:id="94" w:name="_Toc153357255"/>
       <w:r>
         <w:t>1</w:t>
       </w:r>
     </w:p>
     <w:p/>
-    <w:bookmarkEnd w:id="92"/>
+    <w:bookmarkEnd w:id="94"/>
     <w:p>
       <w:pPr>
         <w:pStyle w:val="Heading7"/>
@@ -9494,8 +10507,8 @@
       <w:r>
         <w:t xml:space="preserve"> </w:t>
       </w:r>
-      <w:bookmarkStart w:id="93" w:name="_Toc510692031"/>
-      <w:bookmarkEnd w:id="93"/>
+      <w:bookmarkStart w:id="95" w:name="_Toc510692031"/>
+      <w:bookmarkEnd w:id="95"/>
     </w:p>
     <w:p>
       <w:r>
@@ -9619,13 +10632,13 @@
       <w:pPr>
         <w:pStyle w:val="Heading8"/>
       </w:pPr>
-      <w:bookmarkStart w:id="94" w:name="_Toc153357256"/>
-      <w:bookmarkStart w:id="95" w:name="_Toc510692032"/>
+      <w:bookmarkStart w:id="96" w:name="_Toc153357256"/>
+      <w:bookmarkStart w:id="97" w:name="_Toc510692032"/>
       <w:r>
         <w:t>Sub-Appendix</w:t>
       </w:r>
-      <w:bookmarkEnd w:id="94"/>
-      <w:bookmarkEnd w:id="95"/>
+      <w:bookmarkEnd w:id="96"/>
+      <w:bookmarkEnd w:id="97"/>
     </w:p>
     <w:p>
       <w:r>
@@ -9692,8 +10705,8 @@
       <w:pPr>
         <w:pStyle w:val="Heading8"/>
       </w:pPr>
-      <w:bookmarkStart w:id="96" w:name="_Toc153357257"/>
-      <w:bookmarkStart w:id="97" w:name="_Toc510692033"/>
+      <w:bookmarkStart w:id="98" w:name="_Toc153357257"/>
+      <w:bookmarkStart w:id="99" w:name="_Toc510692033"/>
       <w:r>
         <w:lastRenderedPageBreak/>
         <w:t>Sub-</w:t>
@@ -9701,8 +10714,8 @@
       <w:r>
         <w:t>Appendix</w:t>
       </w:r>
-      <w:bookmarkEnd w:id="96"/>
-      <w:bookmarkEnd w:id="97"/>
+      <w:bookmarkEnd w:id="98"/>
+      <w:bookmarkEnd w:id="99"/>
     </w:p>
     <w:p>
       <w:r>
@@ -9716,8 +10729,8 @@
       <w:pPr>
         <w:pStyle w:val="Heading7"/>
       </w:pPr>
-      <w:bookmarkStart w:id="98" w:name="_Toc510692034"/>
-      <w:bookmarkEnd w:id="98"/>
+      <w:bookmarkStart w:id="100" w:name="_Toc510692034"/>
+      <w:bookmarkEnd w:id="100"/>
     </w:p>
     <w:p>
       <w:r>
@@ -9729,13 +10742,13 @@
       <w:pPr>
         <w:pStyle w:val="Heading8"/>
       </w:pPr>
-      <w:bookmarkStart w:id="99" w:name="_Toc153357259"/>
-      <w:bookmarkStart w:id="100" w:name="_Toc510692035"/>
+      <w:bookmarkStart w:id="101" w:name="_Toc153357259"/>
+      <w:bookmarkStart w:id="102" w:name="_Toc510692035"/>
       <w:r>
         <w:t>Sub-Appendix</w:t>
       </w:r>
-      <w:bookmarkEnd w:id="99"/>
-      <w:bookmarkEnd w:id="100"/>
+      <w:bookmarkEnd w:id="101"/>
+      <w:bookmarkEnd w:id="102"/>
     </w:p>
     <w:p>
       <w:r>
@@ -9764,32 +10777,8 @@
           <w:szCs w:val="24"/>
           <w:u w:val="single"/>
         </w:rPr>
-        <w:t>Sub</w:t>
-      </w:r>
-      <w:r>
-        <w:rPr>
-          <w:rFonts w:ascii="Times New Roman" w:hAnsi="Times New Roman"/>
-          <w:b/>
-          <w:bCs/>
-          <w:sz w:val="24"/>
-          <w:szCs w:val="24"/>
-          <w:u w:val="single"/>
-        </w:rPr>
-        <w:t>-sub</w:t>
-      </w:r>
-      <w:r>
-        <w:rPr>
-          <w:rFonts w:ascii="Times New Roman" w:hAnsi="Times New Roman"/>
-          <w:b/>
-          <w:bCs/>
-          <w:sz w:val="24"/>
-          <w:szCs w:val="24"/>
-          <w:u w:val="single"/>
-        </w:rPr>
-        <w:t>-Appendix</w:t>
-      </w:r>
-      <w:bookmarkStart w:id="101" w:name="_GoBack"/>
-      <w:bookmarkEnd w:id="101"/>
+        <w:t>Sub-sub-Appendix</w:t>
+      </w:r>
     </w:p>
     <w:p/>
     <w:sectPr>
@@ -12568,9 +13557,10 @@
     <w:aliases w:val="thesis table"/>
     <w:basedOn w:val="TableNormal"/>
     <w:uiPriority w:val="44"/>
-    <w:rsid w:val="006659F4"/>
+    <w:rsid w:val="00314BB9"/>
     <w:rPr>
       <w:rFonts w:asciiTheme="minorHAnsi" w:hAnsiTheme="minorHAnsi"/>
+      <w:sz w:val="22"/>
     </w:rPr>
     <w:tblPr>
       <w:tblStyleRowBandSize w:val="1"/>
@@ -12916,7 +13906,7 @@
 </file>
 
 <file path=customXml/itemProps1.xml><?xml version="1.0" encoding="utf-8"?>
-<ds:datastoreItem xmlns:ds="http://schemas.openxmlformats.org/officeDocument/2006/customXml" ds:itemID="{B2DD5BFA-D727-4C65-9F0A-018E52997E93}">
+<ds:datastoreItem xmlns:ds="http://schemas.openxmlformats.org/officeDocument/2006/customXml" ds:itemID="{6B0C1B1A-9F78-40E5-9EC1-2C235B137C50}">
   <ds:schemaRefs>
     <ds:schemaRef ds:uri="http://schemas.openxmlformats.org/officeDocument/2006/bibliography"/>
   </ds:schemaRefs>

</xml_diff>

<commit_message>
all in-text appendices refs updated, all table names checked, images added, working on streamlining Chapter 5 text. Looking good. Still a ways to go though.
</commit_message>
<xml_diff>
--- a/UBC-RC_ThesisTemplate_V9_HMc-Template.docx
+++ b/UBC-RC_ThesisTemplate_V9_HMc-Template.docx
@@ -7203,10 +7203,7 @@
         <w:t>This is Chapter 2, Section 2.1.1.</w:t>
       </w:r>
     </w:p>
-    <w:p>
-      <w:bookmarkStart w:id="64" w:name="_GoBack"/>
-      <w:bookmarkEnd w:id="64"/>
-    </w:p>
+    <w:p/>
     <w:tbl>
       <w:tblPr>
         <w:tblStyle w:val="PlainTable4"/>
@@ -9816,7 +9813,7 @@
       <w:pPr>
         <w:pStyle w:val="Caption"/>
       </w:pPr>
-      <w:bookmarkStart w:id="65" w:name="_Toc353103177"/>
+      <w:bookmarkStart w:id="64" w:name="_Toc353103177"/>
       <w:r>
         <w:t xml:space="preserve">Table </w:t>
       </w:r>
@@ -9868,7 +9865,7 @@
       <w:r>
         <w:t>table in Chapter 2</w:t>
       </w:r>
-      <w:bookmarkEnd w:id="65"/>
+      <w:bookmarkEnd w:id="64"/>
     </w:p>
     <w:p/>
     <w:p/>
@@ -9888,58 +9885,58 @@
       <w:pPr>
         <w:pStyle w:val="Heading3"/>
       </w:pPr>
-      <w:bookmarkStart w:id="66" w:name="_Toc153357246"/>
-      <w:bookmarkStart w:id="67" w:name="_Toc157169054"/>
-      <w:bookmarkStart w:id="68" w:name="_Toc510692022"/>
+      <w:bookmarkStart w:id="65" w:name="_Toc153357246"/>
+      <w:bookmarkStart w:id="66" w:name="_Toc157169054"/>
+      <w:bookmarkStart w:id="67" w:name="_Toc510692022"/>
       <w:r>
         <w:lastRenderedPageBreak/>
         <w:t>Section</w:t>
       </w:r>
+      <w:bookmarkEnd w:id="65"/>
       <w:bookmarkEnd w:id="66"/>
       <w:bookmarkEnd w:id="67"/>
+    </w:p>
+    <w:p>
+      <w:r>
+        <w:t>This is Chapter 2, Section 2.2.</w:t>
+      </w:r>
+    </w:p>
+    <w:p/>
+    <w:p>
+      <w:pPr>
+        <w:pStyle w:val="Heading4"/>
+      </w:pPr>
+      <w:bookmarkStart w:id="68" w:name="_Toc153357247"/>
+      <w:bookmarkStart w:id="69" w:name="_Toc157169055"/>
+      <w:bookmarkStart w:id="70" w:name="_Toc510692023"/>
+      <w:r>
+        <w:t>Sub-Section</w:t>
+      </w:r>
       <w:bookmarkEnd w:id="68"/>
-    </w:p>
-    <w:p>
-      <w:r>
-        <w:t>This is Chapter 2, Section 2.2.</w:t>
-      </w:r>
-    </w:p>
-    <w:p/>
-    <w:p>
-      <w:pPr>
-        <w:pStyle w:val="Heading4"/>
-      </w:pPr>
-      <w:bookmarkStart w:id="69" w:name="_Toc153357247"/>
-      <w:bookmarkStart w:id="70" w:name="_Toc157169055"/>
-      <w:bookmarkStart w:id="71" w:name="_Toc510692023"/>
-      <w:r>
-        <w:t>Sub-Section</w:t>
-      </w:r>
       <w:bookmarkEnd w:id="69"/>
       <w:bookmarkEnd w:id="70"/>
-      <w:bookmarkEnd w:id="71"/>
     </w:p>
     <w:p>
       <w:r>
         <w:t>This is Chapter 2, Sub-Section 2.2.1.</w:t>
       </w:r>
-      <w:bookmarkStart w:id="72" w:name="_Toc153357248"/>
-      <w:bookmarkStart w:id="73" w:name="_Toc157169056"/>
+      <w:bookmarkStart w:id="71" w:name="_Toc153357248"/>
+      <w:bookmarkStart w:id="72" w:name="_Toc157169056"/>
     </w:p>
     <w:p/>
     <w:p>
       <w:pPr>
         <w:pStyle w:val="Heading2"/>
       </w:pPr>
-      <w:bookmarkStart w:id="74" w:name="_Toc510692024"/>
+      <w:bookmarkStart w:id="73" w:name="_Toc510692024"/>
       <w:r>
         <w:lastRenderedPageBreak/>
         <w:t>Conclusion</w:t>
       </w:r>
-      <w:bookmarkEnd w:id="74"/>
-    </w:p>
+      <w:bookmarkEnd w:id="73"/>
+    </w:p>
+    <w:bookmarkEnd w:id="71"/>
     <w:bookmarkEnd w:id="72"/>
-    <w:bookmarkEnd w:id="73"/>
     <w:p/>
     <w:p>
       <w:r>
@@ -10026,15 +10023,15 @@
       <w:pPr>
         <w:pStyle w:val="Heading3"/>
       </w:pPr>
-      <w:bookmarkStart w:id="75" w:name="_Toc153357249"/>
-      <w:bookmarkStart w:id="76" w:name="_Toc157169057"/>
-      <w:bookmarkStart w:id="77" w:name="_Toc510692025"/>
+      <w:bookmarkStart w:id="74" w:name="_Toc153357249"/>
+      <w:bookmarkStart w:id="75" w:name="_Toc157169057"/>
+      <w:bookmarkStart w:id="76" w:name="_Toc510692025"/>
       <w:r>
         <w:t>Section</w:t>
       </w:r>
+      <w:bookmarkEnd w:id="74"/>
       <w:bookmarkEnd w:id="75"/>
       <w:bookmarkEnd w:id="76"/>
-      <w:bookmarkEnd w:id="77"/>
     </w:p>
     <w:p>
       <w:r>
@@ -10100,7 +10097,7 @@
       <w:pPr>
         <w:pStyle w:val="Caption"/>
       </w:pPr>
-      <w:bookmarkStart w:id="78" w:name="_Toc353103178"/>
+      <w:bookmarkStart w:id="77" w:name="_Toc353103178"/>
       <w:r>
         <w:t xml:space="preserve">Table </w:t>
       </w:r>
@@ -10152,62 +10149,62 @@
       <w:r>
         <w:t>table in Chapter 3</w:t>
       </w:r>
+      <w:bookmarkEnd w:id="77"/>
+    </w:p>
+    <w:p/>
+    <w:p>
+      <w:pPr>
+        <w:pStyle w:val="Heading4"/>
+      </w:pPr>
+      <w:bookmarkStart w:id="78" w:name="_Toc153357250"/>
+      <w:bookmarkStart w:id="79" w:name="_Toc157169058"/>
+      <w:bookmarkStart w:id="80" w:name="_Toc510692026"/>
+      <w:r>
+        <w:t>Sub-Section</w:t>
+      </w:r>
       <w:bookmarkEnd w:id="78"/>
-    </w:p>
-    <w:p/>
-    <w:p>
-      <w:pPr>
-        <w:pStyle w:val="Heading4"/>
-      </w:pPr>
-      <w:bookmarkStart w:id="79" w:name="_Toc153357250"/>
-      <w:bookmarkStart w:id="80" w:name="_Toc157169058"/>
-      <w:bookmarkStart w:id="81" w:name="_Toc510692026"/>
-      <w:r>
-        <w:t>Sub-Section</w:t>
-      </w:r>
       <w:bookmarkEnd w:id="79"/>
       <w:bookmarkEnd w:id="80"/>
+    </w:p>
+    <w:p>
+      <w:r>
+        <w:t>This is Chapter 3, Sub-Section 3.1.1.</w:t>
+      </w:r>
+    </w:p>
+    <w:p/>
+    <w:p>
+      <w:pPr>
+        <w:pStyle w:val="Heading3"/>
+      </w:pPr>
+      <w:bookmarkStart w:id="81" w:name="_Toc153357251"/>
+      <w:bookmarkStart w:id="82" w:name="_Toc157169059"/>
+      <w:bookmarkStart w:id="83" w:name="_Toc510692027"/>
+      <w:r>
+        <w:t>Section</w:t>
+      </w:r>
       <w:bookmarkEnd w:id="81"/>
-    </w:p>
-    <w:p>
-      <w:r>
-        <w:t>This is Chapter 3, Sub-Section 3.1.1.</w:t>
-      </w:r>
-    </w:p>
-    <w:p/>
-    <w:p>
-      <w:pPr>
-        <w:pStyle w:val="Heading3"/>
-      </w:pPr>
-      <w:bookmarkStart w:id="82" w:name="_Toc153357251"/>
-      <w:bookmarkStart w:id="83" w:name="_Toc157169059"/>
-      <w:bookmarkStart w:id="84" w:name="_Toc510692027"/>
-      <w:r>
-        <w:t>Section</w:t>
-      </w:r>
       <w:bookmarkEnd w:id="82"/>
       <w:bookmarkEnd w:id="83"/>
+    </w:p>
+    <w:p>
+      <w:r>
+        <w:t>This is Chapter 3, Section 3.2.</w:t>
+      </w:r>
+    </w:p>
+    <w:p/>
+    <w:p>
+      <w:pPr>
+        <w:pStyle w:val="Heading4"/>
+      </w:pPr>
+      <w:bookmarkStart w:id="84" w:name="_Toc153357252"/>
+      <w:bookmarkStart w:id="85" w:name="_Toc157169060"/>
+      <w:bookmarkStart w:id="86" w:name="_Toc510692028"/>
+      <w:r>
+        <w:t>Sub-Section</w:t>
+      </w:r>
       <w:bookmarkEnd w:id="84"/>
-    </w:p>
-    <w:p>
-      <w:r>
-        <w:t>This is Chapter 3, Section 3.2.</w:t>
-      </w:r>
-    </w:p>
-    <w:p/>
-    <w:p>
-      <w:pPr>
-        <w:pStyle w:val="Heading4"/>
-      </w:pPr>
-      <w:bookmarkStart w:id="85" w:name="_Toc153357252"/>
-      <w:bookmarkStart w:id="86" w:name="_Toc157169060"/>
-      <w:bookmarkStart w:id="87" w:name="_Toc510692028"/>
-      <w:r>
-        <w:t>Sub-Section</w:t>
-      </w:r>
       <w:bookmarkEnd w:id="85"/>
       <w:bookmarkEnd w:id="86"/>
-      <w:bookmarkEnd w:id="87"/>
     </w:p>
     <w:p>
       <w:r>
@@ -10334,7 +10331,7 @@
       <w:pPr>
         <w:pStyle w:val="Caption"/>
       </w:pPr>
-      <w:bookmarkStart w:id="88" w:name="_Toc353103179"/>
+      <w:bookmarkStart w:id="87" w:name="_Toc353103179"/>
       <w:r>
         <w:t xml:space="preserve">Table </w:t>
       </w:r>
@@ -10386,7 +10383,7 @@
       <w:r>
         <w:t>table in Chapter 3</w:t>
       </w:r>
-      <w:bookmarkEnd w:id="88"/>
+      <w:bookmarkEnd w:id="87"/>
     </w:p>
     <w:p/>
     <w:p>
@@ -10407,16 +10404,16 @@
       <w:pPr>
         <w:pStyle w:val="Heading1"/>
       </w:pPr>
-      <w:bookmarkStart w:id="89" w:name="_Toc153357253"/>
-      <w:bookmarkStart w:id="90" w:name="_Toc157169061"/>
-      <w:bookmarkStart w:id="91" w:name="_Toc510692029"/>
+      <w:bookmarkStart w:id="88" w:name="_Toc153357253"/>
+      <w:bookmarkStart w:id="89" w:name="_Toc157169061"/>
+      <w:bookmarkStart w:id="90" w:name="_Toc510692029"/>
       <w:r>
         <w:lastRenderedPageBreak/>
         <w:t>Bibliography</w:t>
       </w:r>
+      <w:bookmarkEnd w:id="88"/>
       <w:bookmarkEnd w:id="89"/>
       <w:bookmarkEnd w:id="90"/>
-      <w:bookmarkEnd w:id="91"/>
     </w:p>
     <w:p/>
     <w:p>
@@ -10475,31 +10472,31 @@
       <w:pPr>
         <w:pStyle w:val="Heading1"/>
       </w:pPr>
-      <w:bookmarkStart w:id="92" w:name="_Toc153357254"/>
+      <w:bookmarkStart w:id="91" w:name="_Toc153357254"/>
       <w:r>
         <w:lastRenderedPageBreak/>
         <w:br w:type="page"/>
       </w:r>
-      <w:bookmarkStart w:id="93" w:name="_Toc510692030"/>
+      <w:bookmarkStart w:id="92" w:name="_Toc510692030"/>
       <w:r>
         <w:lastRenderedPageBreak/>
         <w:t>Appendices</w:t>
       </w:r>
+      <w:bookmarkEnd w:id="91"/>
       <w:bookmarkEnd w:id="92"/>
-      <w:bookmarkEnd w:id="93"/>
     </w:p>
     <w:p/>
     <w:p>
       <w:r>
         <w:t xml:space="preserve">This title use Heading </w:t>
       </w:r>
-      <w:bookmarkStart w:id="94" w:name="_Toc153357255"/>
+      <w:bookmarkStart w:id="93" w:name="_Toc153357255"/>
       <w:r>
         <w:t>1</w:t>
       </w:r>
     </w:p>
     <w:p/>
-    <w:bookmarkEnd w:id="94"/>
+    <w:bookmarkEnd w:id="93"/>
     <w:p>
       <w:pPr>
         <w:pStyle w:val="Heading7"/>
@@ -10507,8 +10504,8 @@
       <w:r>
         <w:t xml:space="preserve"> </w:t>
       </w:r>
-      <w:bookmarkStart w:id="95" w:name="_Toc510692031"/>
-      <w:bookmarkEnd w:id="95"/>
+      <w:bookmarkStart w:id="94" w:name="_Toc510692031"/>
+      <w:bookmarkEnd w:id="94"/>
     </w:p>
     <w:p>
       <w:r>
@@ -10632,13 +10629,13 @@
       <w:pPr>
         <w:pStyle w:val="Heading8"/>
       </w:pPr>
-      <w:bookmarkStart w:id="96" w:name="_Toc153357256"/>
-      <w:bookmarkStart w:id="97" w:name="_Toc510692032"/>
+      <w:bookmarkStart w:id="95" w:name="_Toc153357256"/>
+      <w:bookmarkStart w:id="96" w:name="_Toc510692032"/>
       <w:r>
         <w:t>Sub-Appendix</w:t>
       </w:r>
+      <w:bookmarkEnd w:id="95"/>
       <w:bookmarkEnd w:id="96"/>
-      <w:bookmarkEnd w:id="97"/>
     </w:p>
     <w:p>
       <w:r>
@@ -10705,8 +10702,8 @@
       <w:pPr>
         <w:pStyle w:val="Heading8"/>
       </w:pPr>
-      <w:bookmarkStart w:id="98" w:name="_Toc153357257"/>
-      <w:bookmarkStart w:id="99" w:name="_Toc510692033"/>
+      <w:bookmarkStart w:id="97" w:name="_Toc153357257"/>
+      <w:bookmarkStart w:id="98" w:name="_Toc510692033"/>
       <w:r>
         <w:lastRenderedPageBreak/>
         <w:t>Sub-</w:t>
@@ -10714,13 +10711,24 @@
       <w:r>
         <w:t>Appendix</w:t>
       </w:r>
+      <w:bookmarkEnd w:id="97"/>
       <w:bookmarkEnd w:id="98"/>
+    </w:p>
+    <w:p>
+      <w:r>
+        <w:t>This is Appendix A, Section 2.</w:t>
+      </w:r>
+    </w:p>
+    <w:p/>
+    <w:p>
+      <w:pPr>
+        <w:pStyle w:val="Heading9"/>
+      </w:pPr>
+      <w:r>
+        <w:t>Sub-sub</w:t>
+      </w:r>
+      <w:bookmarkStart w:id="99" w:name="_GoBack"/>
       <w:bookmarkEnd w:id="99"/>
-    </w:p>
-    <w:p>
-      <w:r>
-        <w:t>This is Appendix A, Section 2.</w:t>
-      </w:r>
       <w:r>
         <w:br w:type="page"/>
       </w:r>
@@ -10759,24 +10767,8 @@
     <w:p>
       <w:pPr>
         <w:pStyle w:val="Heading9"/>
-        <w:rPr>
-          <w:rFonts w:ascii="Times New Roman" w:hAnsi="Times New Roman"/>
-          <w:b/>
-          <w:bCs/>
-          <w:sz w:val="24"/>
-          <w:szCs w:val="24"/>
-          <w:u w:val="single"/>
-        </w:rPr>
-      </w:pPr>
-      <w:r>
-        <w:rPr>
-          <w:rFonts w:ascii="Times New Roman" w:hAnsi="Times New Roman"/>
-          <w:b/>
-          <w:bCs/>
-          <w:sz w:val="24"/>
-          <w:szCs w:val="24"/>
-          <w:u w:val="single"/>
-        </w:rPr>
+      </w:pPr>
+      <w:r>
         <w:t>Sub-sub-Appendix</w:t>
       </w:r>
     </w:p>
@@ -12076,7 +12068,7 @@
   <w:abstractNum w:abstractNumId="12" w15:restartNumberingAfterBreak="0">
     <w:nsid w:val="4C4C4CF5"/>
     <w:multiLevelType w:val="multilevel"/>
-    <w:tmpl w:val="A140A85A"/>
+    <w:tmpl w:val="7390F662"/>
     <w:lvl w:ilvl="0">
       <w:start w:val="1"/>
       <w:numFmt w:val="none"/>
@@ -13059,7 +13051,7 @@
     <w:link w:val="Heading9Char"/>
     <w:uiPriority w:val="1"/>
     <w:qFormat/>
-    <w:rsid w:val="00F5580F"/>
+    <w:rsid w:val="009F5CF6"/>
     <w:pPr>
       <w:numPr>
         <w:ilvl w:val="8"/>
@@ -13069,9 +13061,12 @@
       <w:outlineLvl w:val="8"/>
     </w:pPr>
     <w:rPr>
-      <w:rFonts w:ascii="Calibri" w:eastAsia="Times New Roman" w:hAnsi="Calibri"/>
+      <w:rFonts w:eastAsia="Times New Roman"/>
+      <w:b/>
+      <w:bCs/>
       <w:sz w:val="22"/>
       <w:szCs w:val="22"/>
+      <w:u w:val="single"/>
     </w:rPr>
   </w:style>
   <w:style w:type="character" w:default="1" w:styleId="DefaultParagraphFont">
@@ -13486,11 +13481,14 @@
     <w:name w:val="Heading 9 Char"/>
     <w:link w:val="Heading9"/>
     <w:uiPriority w:val="1"/>
-    <w:rsid w:val="00F572C2"/>
+    <w:rsid w:val="009F5CF6"/>
     <w:rPr>
-      <w:rFonts w:ascii="Calibri" w:eastAsia="Times New Roman" w:hAnsi="Calibri"/>
+      <w:rFonts w:ascii="Times New Roman" w:eastAsia="Times New Roman" w:hAnsi="Times New Roman"/>
+      <w:b/>
+      <w:bCs/>
       <w:sz w:val="22"/>
       <w:szCs w:val="22"/>
+      <w:u w:val="single"/>
       <w:lang w:val="en-US" w:eastAsia="en-US"/>
     </w:rPr>
   </w:style>
@@ -13906,7 +13904,7 @@
 </file>
 
 <file path=customXml/itemProps1.xml><?xml version="1.0" encoding="utf-8"?>
-<ds:datastoreItem xmlns:ds="http://schemas.openxmlformats.org/officeDocument/2006/customXml" ds:itemID="{6B0C1B1A-9F78-40E5-9EC1-2C235B137C50}">
+<ds:datastoreItem xmlns:ds="http://schemas.openxmlformats.org/officeDocument/2006/customXml" ds:itemID="{DCE4F8DE-6339-4113-9106-86276852609A}">
   <ds:schemaRefs>
     <ds:schemaRef ds:uri="http://schemas.openxmlformats.org/officeDocument/2006/bibliography"/>
   </ds:schemaRefs>

</xml_diff>